<commit_message>
Conclusione della prima versione del report in formato .doc
</commit_message>
<xml_diff>
--- a/report.docx
+++ b/report.docx
@@ -6,6 +6,7 @@
       <w:pPr>
         <w:jc w:val="center"/>
         <w:rPr>
+          <w:rFonts w:ascii="Calibri" w:hAnsi="Calibri" w:cs="Calibri"/>
           <w:b/>
           <w:sz w:val="28"/>
           <w:szCs w:val="28"/>
@@ -13,6 +14,7 @@
       </w:pPr>
       <w:r>
         <w:rPr>
+          <w:rFonts w:ascii="Calibri" w:hAnsi="Calibri" w:cs="Calibri"/>
           <w:b/>
           <w:sz w:val="28"/>
           <w:szCs w:val="28"/>
@@ -28,18 +30,28 @@
           <w:numId w:val="4"/>
         </w:numPr>
         <w:rPr>
+          <w:rFonts w:ascii="Calibri" w:hAnsi="Calibri" w:cs="Calibri"/>
           <w:b/>
         </w:rPr>
       </w:pPr>
       <w:r>
         <w:rPr>
+          <w:rFonts w:ascii="Calibri" w:hAnsi="Calibri" w:cs="Calibri"/>
           <w:b/>
         </w:rPr>
         <w:t>Introduzione</w:t>
       </w:r>
     </w:p>
     <w:p>
-      <w:r>
+      <w:pPr>
+        <w:rPr>
+          <w:rFonts w:ascii="Calibri" w:hAnsi="Calibri" w:cs="Calibri"/>
+        </w:rPr>
+      </w:pPr>
+      <w:r>
+        <w:rPr>
+          <w:rFonts w:ascii="Calibri" w:hAnsi="Calibri" w:cs="Calibri"/>
+        </w:rPr>
         <w:t xml:space="preserve">Questo breve report ha lo scopo di spiegare come configurare il processo di validazione e quali sono gli algoritmi utilizzati al suo interno. </w:t>
       </w:r>
     </w:p>
@@ -51,26 +63,148 @@
           <w:numId w:val="4"/>
         </w:numPr>
         <w:rPr>
+          <w:rFonts w:ascii="Calibri" w:hAnsi="Calibri" w:cs="Calibri"/>
           <w:b/>
         </w:rPr>
       </w:pPr>
       <w:r>
         <w:rPr>
+          <w:rFonts w:ascii="Calibri" w:hAnsi="Calibri" w:cs="Calibri"/>
           <w:b/>
         </w:rPr>
-        <w:t>Scripting</w:t>
-      </w:r>
-    </w:p>
-    <w:p>
-      <w:r>
-        <w:t>Il codice è organizzato in 4 diversi file</w:t>
-      </w:r>
-      <w:r>
-        <w:t xml:space="preserve"> presenti nella directory Run</w:t>
+        <w:t>Configurazione</w:t>
+      </w:r>
+    </w:p>
+    <w:p>
+      <w:pPr>
+        <w:spacing w:after="0"/>
+        <w:rPr>
+          <w:rFonts w:ascii="Calibri" w:hAnsi="Calibri" w:cs="Calibri"/>
+        </w:rPr>
+      </w:pPr>
+      <w:r>
+        <w:rPr>
+          <w:rFonts w:ascii="Calibri" w:hAnsi="Calibri" w:cs="Calibri"/>
+        </w:rPr>
+        <w:t xml:space="preserve">Sarà necessario settare i seguenti parametri </w:t>
+      </w:r>
+      <w:r>
+        <w:rPr>
+          <w:rFonts w:ascii="Calibri" w:hAnsi="Calibri" w:cs="Calibri"/>
+        </w:rPr>
+        <w:t>nel file MainApp.py per eseguire lo script:</w:t>
+      </w:r>
+    </w:p>
+    <w:p>
+      <w:pPr>
+        <w:pStyle w:val="ListParagraph"/>
+        <w:numPr>
+          <w:ilvl w:val="0"/>
+          <w:numId w:val="12"/>
+        </w:numPr>
+        <w:spacing w:after="0"/>
+        <w:rPr>
+          <w:rFonts w:ascii="Calibri" w:hAnsi="Calibri" w:cs="Calibri"/>
+        </w:rPr>
+      </w:pPr>
+      <w:r>
+        <w:rPr>
+          <w:rFonts w:ascii="Calibri" w:hAnsi="Calibri" w:cs="Calibri"/>
+        </w:rPr>
+        <w:t>dataset_path: path del dataset per cui si vuol effettuare la cross_validation</w:t>
+      </w:r>
+    </w:p>
+    <w:p>
+      <w:pPr>
+        <w:pStyle w:val="ListParagraph"/>
+        <w:numPr>
+          <w:ilvl w:val="0"/>
+          <w:numId w:val="12"/>
+        </w:numPr>
+        <w:spacing w:after="0"/>
+        <w:rPr>
+          <w:rFonts w:ascii="Calibri" w:hAnsi="Calibri" w:cs="Calibri"/>
+        </w:rPr>
+      </w:pPr>
+      <w:r>
+        <w:rPr>
+          <w:rFonts w:ascii="Calibri" w:hAnsi="Calibri" w:cs="Calibri"/>
+        </w:rPr>
+        <w:t>n_fold: numero di fold utilizzati dalla cross validation</w:t>
+      </w:r>
+    </w:p>
+    <w:p>
+      <w:pPr>
+        <w:pStyle w:val="ListParagraph"/>
+        <w:numPr>
+          <w:ilvl w:val="0"/>
+          <w:numId w:val="12"/>
+        </w:numPr>
+        <w:spacing w:after="0"/>
+        <w:rPr>
+          <w:rFonts w:ascii="Calibri" w:hAnsi="Calibri" w:cs="Calibri"/>
+        </w:rPr>
+      </w:pPr>
+      <w:r>
+        <w:rPr>
+          <w:rFonts w:ascii="Calibri" w:hAnsi="Calibri" w:cs="Calibri"/>
+        </w:rPr>
+        <w:t>risk_levels: lista dei livelli di rischio per cui si vuol effettuare la cross validation</w:t>
       </w:r>
       <w:bookmarkStart w:id="0" w:name="_GoBack"/>
       <w:bookmarkEnd w:id="0"/>
-      <w:r>
+    </w:p>
+    <w:p>
+      <w:pPr>
+        <w:pStyle w:val="ListParagraph"/>
+        <w:rPr>
+          <w:rFonts w:ascii="Calibri" w:hAnsi="Calibri" w:cs="Calibri"/>
+          <w:b/>
+        </w:rPr>
+      </w:pPr>
+    </w:p>
+    <w:p>
+      <w:pPr>
+        <w:pStyle w:val="ListParagraph"/>
+        <w:numPr>
+          <w:ilvl w:val="0"/>
+          <w:numId w:val="4"/>
+        </w:numPr>
+        <w:rPr>
+          <w:rFonts w:ascii="Calibri" w:hAnsi="Calibri" w:cs="Calibri"/>
+          <w:b/>
+        </w:rPr>
+      </w:pPr>
+      <w:r>
+        <w:rPr>
+          <w:rFonts w:ascii="Calibri" w:hAnsi="Calibri" w:cs="Calibri"/>
+          <w:b/>
+        </w:rPr>
+        <w:t>Scripting</w:t>
+      </w:r>
+    </w:p>
+    <w:p>
+      <w:pPr>
+        <w:rPr>
+          <w:rFonts w:ascii="Calibri" w:hAnsi="Calibri" w:cs="Calibri"/>
+        </w:rPr>
+      </w:pPr>
+      <w:r>
+        <w:rPr>
+          <w:rFonts w:ascii="Calibri" w:hAnsi="Calibri" w:cs="Calibri"/>
+        </w:rPr>
+        <w:t>Il codice è organizzato in 4 diversi file</w:t>
+      </w:r>
+      <w:r>
+        <w:rPr>
+          <w:rFonts w:ascii="Calibri" w:hAnsi="Calibri" w:cs="Calibri"/>
+        </w:rPr>
+        <w:t xml:space="preserve"> presenti nella directory Run</w:t>
+      </w:r>
+      <w:r>
+        <w:rPr>
+          <w:rFonts w:ascii="Calibri" w:hAnsi="Calibri" w:cs="Calibri"/>
+        </w:rPr>
         <w:t xml:space="preserve">: </w:t>
       </w:r>
     </w:p>
@@ -81,11 +215,20 @@
           <w:ilvl w:val="0"/>
           <w:numId w:val="5"/>
         </w:numPr>
-      </w:pPr>
-      <w:r>
+        <w:rPr>
+          <w:rFonts w:ascii="Calibri" w:hAnsi="Calibri" w:cs="Calibri"/>
+        </w:rPr>
+      </w:pPr>
+      <w:r>
+        <w:rPr>
+          <w:rFonts w:ascii="Calibri" w:hAnsi="Calibri" w:cs="Calibri"/>
+        </w:rPr>
         <w:t>MainApp.py:  rappresenta il core del codice. Contiene tutte le chiamate a metodi per permettere il corretto processo di validazione</w:t>
       </w:r>
       <w:r>
+        <w:rPr>
+          <w:rFonts w:ascii="Calibri" w:hAnsi="Calibri" w:cs="Calibri"/>
+        </w:rPr>
         <w:t>;</w:t>
       </w:r>
     </w:p>
@@ -96,14 +239,26 @@
           <w:ilvl w:val="0"/>
           <w:numId w:val="5"/>
         </w:numPr>
-      </w:pPr>
-      <w:r>
+        <w:rPr>
+          <w:rFonts w:ascii="Calibri" w:hAnsi="Calibri" w:cs="Calibri"/>
+        </w:rPr>
+      </w:pPr>
+      <w:r>
+        <w:rPr>
+          <w:rFonts w:ascii="Calibri" w:hAnsi="Calibri" w:cs="Calibri"/>
+        </w:rPr>
         <w:t>SKLearn.py:</w:t>
       </w:r>
       <w:r>
+        <w:rPr>
+          <w:rFonts w:ascii="Calibri" w:hAnsi="Calibri" w:cs="Calibri"/>
+        </w:rPr>
         <w:t xml:space="preserve"> contiene i metodi utili per</w:t>
       </w:r>
       <w:r>
+        <w:rPr>
+          <w:rFonts w:ascii="Calibri" w:hAnsi="Calibri" w:cs="Calibri"/>
+        </w:rPr>
         <w:t xml:space="preserve"> effettuare la cross validation;</w:t>
       </w:r>
     </w:p>
@@ -114,14 +269,26 @@
           <w:ilvl w:val="0"/>
           <w:numId w:val="5"/>
         </w:numPr>
-      </w:pPr>
-      <w:r>
+        <w:rPr>
+          <w:rFonts w:ascii="Calibri" w:hAnsi="Calibri" w:cs="Calibri"/>
+        </w:rPr>
+      </w:pPr>
+      <w:r>
+        <w:rPr>
+          <w:rFonts w:ascii="Calibri" w:hAnsi="Calibri" w:cs="Calibri"/>
+        </w:rPr>
         <w:t>ReadDataset:</w:t>
       </w:r>
       <w:r>
+        <w:rPr>
+          <w:rFonts w:ascii="Calibri" w:hAnsi="Calibri" w:cs="Calibri"/>
+        </w:rPr>
         <w:t xml:space="preserve"> contiene i metodi per la let</w:t>
       </w:r>
       <w:r>
+        <w:rPr>
+          <w:rFonts w:ascii="Calibri" w:hAnsi="Calibri" w:cs="Calibri"/>
+        </w:rPr>
         <w:t>tura del dataset di Reale Mutua;</w:t>
       </w:r>
     </w:p>
@@ -132,17 +299,29 @@
           <w:ilvl w:val="0"/>
           <w:numId w:val="5"/>
         </w:numPr>
-      </w:pPr>
-      <w:r>
+        <w:rPr>
+          <w:rFonts w:ascii="Calibri" w:hAnsi="Calibri" w:cs="Calibri"/>
+        </w:rPr>
+      </w:pPr>
+      <w:r>
+        <w:rPr>
+          <w:rFonts w:ascii="Calibri" w:hAnsi="Calibri" w:cs="Calibri"/>
+        </w:rPr>
         <w:t>txt2xls:</w:t>
       </w:r>
       <w:r>
+        <w:rPr>
+          <w:rFonts w:ascii="Calibri" w:hAnsi="Calibri" w:cs="Calibri"/>
+        </w:rPr>
         <w:t xml:space="preserve"> permette la creazione di un file .xls riassuntivo dell’esito della cross validation.</w:t>
       </w:r>
     </w:p>
     <w:p>
       <w:pPr>
         <w:pStyle w:val="ListParagraph"/>
+        <w:rPr>
+          <w:rFonts w:ascii="Calibri" w:hAnsi="Calibri" w:cs="Calibri"/>
+        </w:rPr>
       </w:pPr>
     </w:p>
     <w:p>
@@ -153,14 +332,19 @@
           <w:numId w:val="4"/>
         </w:numPr>
         <w:rPr>
+          <w:rFonts w:ascii="Calibri" w:hAnsi="Calibri" w:cs="Calibri"/>
           <w:b/>
         </w:rPr>
       </w:pPr>
       <w:r>
+        <w:rPr>
+          <w:rFonts w:ascii="Calibri" w:hAnsi="Calibri" w:cs="Calibri"/>
+        </w:rPr>
         <w:t xml:space="preserve"> </w:t>
       </w:r>
       <w:r>
         <w:rPr>
+          <w:rFonts w:ascii="Calibri" w:hAnsi="Calibri" w:cs="Calibri"/>
           <w:b/>
         </w:rPr>
         <w:t>Algoritmi utilizzati ed organizzazione della logica</w:t>
@@ -169,14 +353,23 @@
     <w:p>
       <w:pPr>
         <w:spacing w:after="0"/>
-      </w:pPr>
-      <w:r>
+        <w:rPr>
+          <w:rFonts w:ascii="Calibri" w:hAnsi="Calibri" w:cs="Calibri"/>
+        </w:rPr>
+      </w:pPr>
+      <w:r>
+        <w:rPr>
+          <w:rFonts w:ascii="Calibri" w:hAnsi="Calibri" w:cs="Calibri"/>
+        </w:rPr>
         <w:t>L’idea di base è combinare l’esito di diversi classificatori per effettuare la classificazione.</w:t>
       </w:r>
     </w:p>
     <w:p>
       <w:pPr>
         <w:spacing w:after="0"/>
+        <w:rPr>
+          <w:rFonts w:ascii="Calibri" w:hAnsi="Calibri" w:cs="Calibri"/>
+        </w:rPr>
       </w:pPr>
     </w:p>
     <w:p>
@@ -188,11 +381,13 @@
         </w:numPr>
         <w:spacing w:after="0"/>
         <w:rPr>
+          <w:rFonts w:ascii="Calibri" w:hAnsi="Calibri" w:cs="Calibri"/>
           <w:b/>
         </w:rPr>
       </w:pPr>
       <w:r>
         <w:rPr>
+          <w:rFonts w:ascii="Calibri" w:hAnsi="Calibri" w:cs="Calibri"/>
           <w:b/>
         </w:rPr>
         <w:t>Lettura del dataset</w:t>
@@ -201,33 +396,57 @@
     <w:p>
       <w:pPr>
         <w:spacing w:after="0"/>
-      </w:pPr>
-      <w:r>
+        <w:rPr>
+          <w:rFonts w:ascii="Calibri" w:hAnsi="Calibri" w:cs="Calibri"/>
+        </w:rPr>
+      </w:pPr>
+      <w:r>
+        <w:rPr>
+          <w:rFonts w:ascii="Calibri" w:hAnsi="Calibri" w:cs="Calibri"/>
+        </w:rPr>
         <w:t xml:space="preserve">Il dataset viene letto grazie al metodo ReadDataset.read_csv(). </w:t>
       </w:r>
     </w:p>
     <w:p>
       <w:pPr>
         <w:spacing w:after="0"/>
-      </w:pPr>
-      <w:r>
+        <w:rPr>
+          <w:rFonts w:ascii="Calibri" w:hAnsi="Calibri" w:cs="Calibri"/>
+        </w:rPr>
+      </w:pPr>
+      <w:r>
+        <w:rPr>
+          <w:rFonts w:ascii="Calibri" w:hAnsi="Calibri" w:cs="Calibri"/>
+        </w:rPr>
         <w:t xml:space="preserve">Esso restituisce l’header, il dataset e il target scelto per la classificazione. </w:t>
       </w:r>
     </w:p>
     <w:p>
       <w:pPr>
         <w:spacing w:after="0"/>
-      </w:pPr>
-      <w:r>
+        <w:rPr>
+          <w:rFonts w:ascii="Calibri" w:hAnsi="Calibri" w:cs="Calibri"/>
+        </w:rPr>
+      </w:pPr>
+      <w:r>
+        <w:rPr>
+          <w:rFonts w:ascii="Calibri" w:hAnsi="Calibri" w:cs="Calibri"/>
+        </w:rPr>
         <w:t>E’ importante notare che dal dataset vengono rimossi tutti i 4 livelli di rischio, verrà res</w:t>
       </w:r>
       <w:r>
+        <w:rPr>
+          <w:rFonts w:ascii="Calibri" w:hAnsi="Calibri" w:cs="Calibri"/>
+        </w:rPr>
         <w:t xml:space="preserve">tituito solamente quello scelto come target (la scelta avviene tramite passaggio di parametro al metodo). </w:t>
       </w:r>
     </w:p>
     <w:p>
       <w:pPr>
         <w:spacing w:after="0"/>
+        <w:rPr>
+          <w:rFonts w:ascii="Calibri" w:hAnsi="Calibri" w:cs="Calibri"/>
+        </w:rPr>
       </w:pPr>
     </w:p>
     <w:p>
@@ -239,11 +458,13 @@
         </w:numPr>
         <w:spacing w:after="0"/>
         <w:rPr>
+          <w:rFonts w:ascii="Calibri" w:hAnsi="Calibri" w:cs="Calibri"/>
           <w:b/>
         </w:rPr>
       </w:pPr>
       <w:r>
         <w:rPr>
+          <w:rFonts w:ascii="Calibri" w:hAnsi="Calibri" w:cs="Calibri"/>
           <w:b/>
         </w:rPr>
         <w:t>Label Encoding</w:t>
@@ -252,86 +473,155 @@
     <w:p>
       <w:pPr>
         <w:spacing w:after="0"/>
-      </w:pPr>
-      <w:r>
+        <w:rPr>
+          <w:rFonts w:ascii="Calibri" w:hAnsi="Calibri" w:cs="Calibri"/>
+        </w:rPr>
+      </w:pPr>
+      <w:r>
+        <w:rPr>
+          <w:rFonts w:ascii="Calibri" w:hAnsi="Calibri" w:cs="Calibri"/>
+        </w:rPr>
         <w:t xml:space="preserve">Gli algoritmi di classificazione forniti da scikit-learn consentono di lavorare solamente con valori numerici. </w:t>
       </w:r>
     </w:p>
     <w:p>
       <w:pPr>
         <w:spacing w:after="0"/>
-      </w:pPr>
-      <w:r>
+        <w:rPr>
+          <w:rFonts w:ascii="Calibri" w:hAnsi="Calibri" w:cs="Calibri"/>
+        </w:rPr>
+      </w:pPr>
+      <w:r>
+        <w:rPr>
+          <w:rFonts w:ascii="Calibri" w:hAnsi="Calibri" w:cs="Calibri"/>
+        </w:rPr>
         <w:t>Per tal motivo è ne</w:t>
       </w:r>
       <w:r>
+        <w:rPr>
+          <w:rFonts w:ascii="Calibri" w:hAnsi="Calibri" w:cs="Calibri"/>
+        </w:rPr>
         <w:t>cessario un associazione numero-</w:t>
       </w:r>
       <w:r>
+        <w:rPr>
+          <w:rFonts w:ascii="Calibri" w:hAnsi="Calibri" w:cs="Calibri"/>
+        </w:rPr>
         <w:t xml:space="preserve">stringa, la quale viene effettuata dal metodo SKLearn.LabelEncoder(). </w:t>
       </w:r>
     </w:p>
     <w:p>
       <w:pPr>
         <w:spacing w:after="0"/>
-      </w:pPr>
-      <w:r>
+        <w:rPr>
+          <w:rFonts w:ascii="Calibri" w:hAnsi="Calibri" w:cs="Calibri"/>
+        </w:rPr>
+      </w:pPr>
+      <w:r>
+        <w:rPr>
+          <w:rFonts w:ascii="Calibri" w:hAnsi="Calibri" w:cs="Calibri"/>
+        </w:rPr>
         <w:t xml:space="preserve">Essa restituisce un dizionario contenete tali associazioni, cosi da poter facilmente passare dal valore numerico alla stringa corrispondente. </w:t>
       </w:r>
     </w:p>
     <w:p>
       <w:pPr>
         <w:spacing w:after="0"/>
-      </w:pPr>
-      <w:r>
+        <w:rPr>
+          <w:rFonts w:ascii="Calibri" w:hAnsi="Calibri" w:cs="Calibri"/>
+        </w:rPr>
+      </w:pPr>
+      <w:r>
+        <w:rPr>
+          <w:rFonts w:ascii="Calibri" w:hAnsi="Calibri" w:cs="Calibri"/>
+        </w:rPr>
         <w:t xml:space="preserve">Ho scelto l’utilizzo di un Label Encoding creato ad hoc per questo dataset. Tale scelta è dettata dal label encoder fornito da scikit-learn, il quale reordina tutte le stringhe secondo un ordine alfabetico. </w:t>
       </w:r>
     </w:p>
     <w:p>
       <w:pPr>
         <w:spacing w:after="0"/>
-      </w:pPr>
-      <w:r>
+        <w:rPr>
+          <w:rFonts w:ascii="Calibri" w:hAnsi="Calibri" w:cs="Calibri"/>
+        </w:rPr>
+      </w:pPr>
+      <w:r>
+        <w:rPr>
+          <w:rFonts w:ascii="Calibri" w:hAnsi="Calibri" w:cs="Calibri"/>
+        </w:rPr>
         <w:t xml:space="preserve">Algoritmi di classificazione come Decision Tree possono soffrire di tale ordinamento, in quanto si basano su criteri di split come x&lt;=y e x&gt;y. </w:t>
       </w:r>
     </w:p>
     <w:p>
       <w:pPr>
         <w:spacing w:after="0"/>
-      </w:pPr>
-      <w:r>
+        <w:rPr>
+          <w:rFonts w:ascii="Calibri" w:hAnsi="Calibri" w:cs="Calibri"/>
+        </w:rPr>
+      </w:pPr>
+      <w:r>
+        <w:rPr>
+          <w:rFonts w:ascii="Calibri" w:hAnsi="Calibri" w:cs="Calibri"/>
+        </w:rPr>
         <w:t>Ad esempio i</w:t>
       </w:r>
       <w:r>
+        <w:rPr>
+          <w:rFonts w:ascii="Calibri" w:hAnsi="Calibri" w:cs="Calibri"/>
+        </w:rPr>
         <w:t>mmaginiamo un encoding [Ancona, Informatica, Palermo] = [1, 2, 3].</w:t>
       </w:r>
     </w:p>
     <w:p>
       <w:pPr>
         <w:spacing w:after="0"/>
-      </w:pPr>
-      <w:r>
+        <w:rPr>
+          <w:rFonts w:ascii="Calibri" w:hAnsi="Calibri" w:cs="Calibri"/>
+        </w:rPr>
+      </w:pPr>
+      <w:r>
+        <w:rPr>
+          <w:rFonts w:ascii="Calibri" w:hAnsi="Calibri" w:cs="Calibri"/>
+        </w:rPr>
         <w:t>La decisione</w:t>
       </w:r>
       <w:r>
+        <w:rPr>
+          <w:rFonts w:ascii="Calibri" w:hAnsi="Calibri" w:cs="Calibri"/>
+        </w:rPr>
         <w:t xml:space="preserve"> 2&lt;=3 non avrebbe senso logico, difatti il confronto si vorrebbe tra </w:t>
       </w:r>
       <w:r>
+        <w:rPr>
+          <w:rFonts w:ascii="Calibri" w:hAnsi="Calibri" w:cs="Calibri"/>
+        </w:rPr>
         <w:t xml:space="preserve">due </w:t>
       </w:r>
       <w:r>
+        <w:rPr>
+          <w:rFonts w:ascii="Calibri" w:hAnsi="Calibri" w:cs="Calibri"/>
+        </w:rPr>
         <w:t>città</w:t>
       </w:r>
       <w:r>
+        <w:rPr>
+          <w:rFonts w:ascii="Calibri" w:hAnsi="Calibri" w:cs="Calibri"/>
+        </w:rPr>
         <w:t xml:space="preserve"> </w:t>
       </w:r>
       <w:r>
+        <w:rPr>
+          <w:rFonts w:ascii="Calibri" w:hAnsi="Calibri" w:cs="Calibri"/>
+        </w:rPr>
         <w:t xml:space="preserve">e non tra città e professione. </w:t>
       </w:r>
     </w:p>
     <w:p>
       <w:pPr>
         <w:spacing w:after="0"/>
+        <w:rPr>
+          <w:rFonts w:ascii="Calibri" w:hAnsi="Calibri" w:cs="Calibri"/>
+        </w:rPr>
       </w:pPr>
     </w:p>
     <w:p>
@@ -343,38 +633,151 @@
         </w:numPr>
         <w:spacing w:after="0"/>
         <w:rPr>
+          <w:rFonts w:ascii="Calibri" w:hAnsi="Calibri" w:cs="Calibri"/>
           <w:b/>
         </w:rPr>
       </w:pPr>
       <w:r>
         <w:rPr>
+          <w:rFonts w:ascii="Calibri" w:hAnsi="Calibri" w:cs="Calibri"/>
           <w:b/>
         </w:rPr>
+        <w:t>Decision Tree</w:t>
+      </w:r>
+    </w:p>
+    <w:p>
+      <w:pPr>
+        <w:spacing w:after="0"/>
+        <w:rPr>
+          <w:rFonts w:ascii="Calibri" w:hAnsi="Calibri" w:cs="Calibri"/>
+        </w:rPr>
+      </w:pPr>
+      <w:r>
+        <w:rPr>
+          <w:rFonts w:ascii="Calibri" w:hAnsi="Calibri" w:cs="Calibri"/>
+        </w:rPr>
+        <w:t>All’interno della directory dtree_</w:t>
+      </w:r>
+      <w:r>
+        <w:rPr>
+          <w:rFonts w:ascii="Calibri" w:hAnsi="Calibri" w:cs="Calibri"/>
+          <w:i/>
+        </w:rPr>
+        <w:t xml:space="preserve">yyyy </w:t>
+      </w:r>
+      <w:r>
+        <w:rPr>
+          <w:rFonts w:ascii="Calibri" w:hAnsi="Calibri" w:cs="Calibri"/>
+        </w:rPr>
+        <w:t xml:space="preserve">(dove  </w:t>
+      </w:r>
+      <w:r>
+        <w:rPr>
+          <w:rFonts w:ascii="Calibri" w:hAnsi="Calibri" w:cs="Calibri"/>
+          <w:i/>
+        </w:rPr>
+        <w:t>yyyy</w:t>
+      </w:r>
+      <w:r>
+        <w:rPr>
+          <w:rFonts w:ascii="Calibri" w:hAnsi="Calibri" w:cs="Calibri"/>
+        </w:rPr>
+        <w:t xml:space="preserve"> rappresenta l’anno del dataset in esame)</w:t>
+      </w:r>
+      <w:r>
+        <w:rPr>
+          <w:rFonts w:ascii="Calibri" w:hAnsi="Calibri" w:cs="Calibri"/>
+        </w:rPr>
+        <w:t xml:space="preserve">, sono presenti dei .pdf in cui son presenti gli alberi di decisione per ogni livello di rischio. </w:t>
+      </w:r>
+    </w:p>
+    <w:p>
+      <w:pPr>
+        <w:spacing w:after="0"/>
+        <w:rPr>
+          <w:rFonts w:ascii="Calibri" w:hAnsi="Calibri" w:cs="Calibri"/>
+        </w:rPr>
+      </w:pPr>
+      <w:r>
+        <w:rPr>
+          <w:rFonts w:ascii="Calibri" w:hAnsi="Calibri" w:cs="Calibri"/>
+        </w:rPr>
+        <w:lastRenderedPageBreak/>
+        <w:t xml:space="preserve">Essi servono per capire come lavora l’algoritmo e quali attributi esso considera più discriminanti rispetto agli altri. </w:t>
+      </w:r>
+    </w:p>
+    <w:p>
+      <w:pPr>
+        <w:spacing w:after="0"/>
+        <w:rPr>
+          <w:rFonts w:ascii="Calibri" w:hAnsi="Calibri" w:cs="Calibri"/>
+        </w:rPr>
+      </w:pPr>
+    </w:p>
+    <w:p>
+      <w:pPr>
+        <w:pStyle w:val="ListParagraph"/>
+        <w:numPr>
+          <w:ilvl w:val="2"/>
+          <w:numId w:val="4"/>
+        </w:numPr>
+        <w:spacing w:after="0"/>
+        <w:rPr>
+          <w:rFonts w:ascii="Calibri" w:hAnsi="Calibri" w:cs="Calibri"/>
+          <w:b/>
+        </w:rPr>
+      </w:pPr>
+      <w:r>
+        <w:rPr>
+          <w:rFonts w:ascii="Calibri" w:hAnsi="Calibri" w:cs="Calibri"/>
+          <w:b/>
+        </w:rPr>
         <w:t xml:space="preserve"> Cross Validation</w:t>
       </w:r>
     </w:p>
     <w:p>
       <w:pPr>
         <w:spacing w:after="0"/>
-      </w:pPr>
-      <w:r>
+        <w:rPr>
+          <w:rFonts w:ascii="Calibri" w:hAnsi="Calibri" w:cs="Calibri"/>
+        </w:rPr>
+      </w:pPr>
+      <w:r>
+        <w:rPr>
+          <w:rFonts w:ascii="Calibri" w:hAnsi="Calibri" w:cs="Calibri"/>
+        </w:rPr>
         <w:t xml:space="preserve">Il metodo SKLearn.cross_validation() effettua la Stratified Cross Validation sul dataset, al fine di valutare il funzionamento del processo di classifiazione. </w:t>
       </w:r>
     </w:p>
     <w:p>
       <w:pPr>
         <w:spacing w:after="0"/>
-      </w:pPr>
-      <w:r>
+        <w:rPr>
+          <w:rFonts w:ascii="Calibri" w:hAnsi="Calibri" w:cs="Calibri"/>
+        </w:rPr>
+      </w:pPr>
+      <w:r>
+        <w:rPr>
+          <w:rFonts w:ascii="Calibri" w:hAnsi="Calibri" w:cs="Calibri"/>
+        </w:rPr>
         <w:t xml:space="preserve">Diversi step sono stati fatti che hanno </w:t>
       </w:r>
       <w:r>
+        <w:rPr>
+          <w:rFonts w:ascii="Calibri" w:hAnsi="Calibri" w:cs="Calibri"/>
+        </w:rPr>
         <w:t>portato al corrente work flow</w:t>
       </w:r>
       <w:r>
+        <w:rPr>
+          <w:rFonts w:ascii="Calibri" w:hAnsi="Calibri" w:cs="Calibri"/>
+        </w:rPr>
         <w:t xml:space="preserve"> del metodo</w:t>
       </w:r>
       <w:r>
+        <w:rPr>
+          <w:rFonts w:ascii="Calibri" w:hAnsi="Calibri" w:cs="Calibri"/>
+        </w:rPr>
         <w:t xml:space="preserve">. </w:t>
       </w:r>
     </w:p>
@@ -386,8 +789,14 @@
           <w:numId w:val="7"/>
         </w:numPr>
         <w:spacing w:after="0"/>
-      </w:pPr>
-      <w:r>
+        <w:rPr>
+          <w:rFonts w:ascii="Calibri" w:hAnsi="Calibri" w:cs="Calibri"/>
+        </w:rPr>
+      </w:pPr>
+      <w:r>
+        <w:rPr>
+          <w:rFonts w:ascii="Calibri" w:hAnsi="Calibri" w:cs="Calibri"/>
+        </w:rPr>
         <w:t xml:space="preserve">Il primo passo è stato effettuare una semplice classificazione sul dataset, applicando diversi classificatori e configurazioni. </w:t>
       </w:r>
     </w:p>
@@ -395,8 +804,14 @@
       <w:pPr>
         <w:spacing w:after="0"/>
         <w:ind w:left="708"/>
-      </w:pPr>
-      <w:r>
+        <w:rPr>
+          <w:rFonts w:ascii="Calibri" w:hAnsi="Calibri" w:cs="Calibri"/>
+        </w:rPr>
+      </w:pPr>
+      <w:r>
+        <w:rPr>
+          <w:rFonts w:ascii="Calibri" w:hAnsi="Calibri" w:cs="Calibri"/>
+        </w:rPr>
         <w:t xml:space="preserve">Tale semplicità non ha portato però a buoni risultati, specialmente per il livello di rischio ‘cost_caused_claim’, che è associato a 4 classi differenti. </w:t>
       </w:r>
     </w:p>
@@ -404,11 +819,20 @@
       <w:pPr>
         <w:spacing w:after="0"/>
         <w:ind w:left="708"/>
-      </w:pPr>
-      <w:r>
+        <w:rPr>
+          <w:rFonts w:ascii="Calibri" w:hAnsi="Calibri" w:cs="Calibri"/>
+        </w:rPr>
+      </w:pPr>
+      <w:r>
+        <w:rPr>
+          <w:rFonts w:ascii="Calibri" w:hAnsi="Calibri" w:cs="Calibri"/>
+        </w:rPr>
         <w:t>Guardando</w:t>
       </w:r>
       <w:r>
+        <w:rPr>
+          <w:rFonts w:ascii="Calibri" w:hAnsi="Calibri" w:cs="Calibri"/>
+        </w:rPr>
         <w:t xml:space="preserve"> al significato delle 4 classi (range1, range2, range3 e range4), si è pensato di trasformare il problema in binario, ovvero raggruppare range1, range2 e range3 e separare range4. </w:t>
       </w:r>
     </w:p>
@@ -416,9 +840,14 @@
       <w:pPr>
         <w:spacing w:after="0"/>
         <w:ind w:left="708"/>
-      </w:pPr>
-      <w:r>
-        <w:lastRenderedPageBreak/>
+        <w:rPr>
+          <w:rFonts w:ascii="Calibri" w:hAnsi="Calibri" w:cs="Calibri"/>
+        </w:rPr>
+      </w:pPr>
+      <w:r>
+        <w:rPr>
+          <w:rFonts w:ascii="Calibri" w:hAnsi="Calibri" w:cs="Calibri"/>
+        </w:rPr>
         <w:t xml:space="preserve">Questa scelta è dettata dall’interesse di predire con elevata precisione gli incidenti che causano un grande danno economico (range4) piuttosto che gli incidenti meno onerosi. </w:t>
       </w:r>
     </w:p>
@@ -426,6 +855,9 @@
       <w:pPr>
         <w:spacing w:after="0"/>
         <w:ind w:left="708"/>
+        <w:rPr>
+          <w:rFonts w:ascii="Calibri" w:hAnsi="Calibri" w:cs="Calibri"/>
+        </w:rPr>
       </w:pPr>
     </w:p>
     <w:p>
@@ -436,8 +868,14 @@
           <w:numId w:val="7"/>
         </w:numPr>
         <w:spacing w:after="0"/>
-      </w:pPr>
-      <w:r>
+        <w:rPr>
+          <w:rFonts w:ascii="Calibri" w:hAnsi="Calibri" w:cs="Calibri"/>
+        </w:rPr>
+      </w:pPr>
+      <w:r>
+        <w:rPr>
+          <w:rFonts w:ascii="Calibri" w:hAnsi="Calibri" w:cs="Calibri"/>
+        </w:rPr>
         <w:t>Dato il caso di studio, ovvero il lavorare con delle polizze assicurative, è normale avere un dataset non bilanciato, cioè avere la maggior parte delle polizze che non hanno avuto incidente.</w:t>
       </w:r>
     </w:p>
@@ -445,11 +883,20 @@
       <w:pPr>
         <w:spacing w:after="0"/>
         <w:ind w:left="708"/>
-      </w:pPr>
-      <w:r>
+        <w:rPr>
+          <w:rFonts w:ascii="Calibri" w:hAnsi="Calibri" w:cs="Calibri"/>
+        </w:rPr>
+      </w:pPr>
+      <w:r>
+        <w:rPr>
+          <w:rFonts w:ascii="Calibri" w:hAnsi="Calibri" w:cs="Calibri"/>
+        </w:rPr>
         <w:t>Una soluzione a questa problematica è l’utilizzo dell’</w:t>
       </w:r>
       <w:r>
+        <w:rPr>
+          <w:rFonts w:ascii="Calibri" w:hAnsi="Calibri" w:cs="Calibri"/>
+        </w:rPr>
         <w:t xml:space="preserve">oversampling e dell’operatore di Bagging. </w:t>
       </w:r>
     </w:p>
@@ -457,8 +904,14 @@
       <w:pPr>
         <w:spacing w:after="0"/>
         <w:ind w:left="708"/>
-      </w:pPr>
-      <w:r>
+        <w:rPr>
+          <w:rFonts w:ascii="Calibri" w:hAnsi="Calibri" w:cs="Calibri"/>
+        </w:rPr>
+      </w:pPr>
+      <w:r>
+        <w:rPr>
+          <w:rFonts w:ascii="Calibri" w:hAnsi="Calibri" w:cs="Calibri"/>
+        </w:rPr>
         <w:t xml:space="preserve">In particolare l’oversampling è utilizzato in due versioni (immaginiamo di dover classificare una entry con la classe A o B, dove B è la classe meno popolosa): </w:t>
       </w:r>
     </w:p>
@@ -470,17 +923,27 @@
           <w:numId w:val="9"/>
         </w:numPr>
         <w:spacing w:after="0"/>
-      </w:pPr>
-      <w:r>
+        <w:rPr>
+          <w:rFonts w:ascii="Calibri" w:hAnsi="Calibri" w:cs="Calibri"/>
+        </w:rPr>
+      </w:pPr>
+      <w:r>
+        <w:rPr>
+          <w:rFonts w:ascii="Calibri" w:hAnsi="Calibri" w:cs="Calibri"/>
+        </w:rPr>
         <w:t xml:space="preserve">Se il parametro </w:t>
       </w:r>
       <w:r>
         <w:rPr>
+          <w:rFonts w:ascii="Calibri" w:hAnsi="Calibri" w:cs="Calibri"/>
           <w:i/>
         </w:rPr>
         <w:t>percentage</w:t>
       </w:r>
       <w:r>
+        <w:rPr>
+          <w:rFonts w:ascii="Calibri" w:hAnsi="Calibri" w:cs="Calibri"/>
+        </w:rPr>
         <w:t xml:space="preserve"> del metodo cross_validation() non è settato, di default l’oversampling lavora per avere un egual numero di elementi appartenenti alla classe A e B nel training set. </w:t>
       </w:r>
     </w:p>
@@ -492,11 +955,20 @@
           <w:numId w:val="9"/>
         </w:numPr>
         <w:spacing w:after="0"/>
-      </w:pPr>
-      <w:r>
+        <w:rPr>
+          <w:rFonts w:ascii="Calibri" w:hAnsi="Calibri" w:cs="Calibri"/>
+        </w:rPr>
+      </w:pPr>
+      <w:r>
+        <w:rPr>
+          <w:rFonts w:ascii="Calibri" w:hAnsi="Calibri" w:cs="Calibri"/>
+        </w:rPr>
         <w:t xml:space="preserve">Altrimenti, è possibile settare una percentuale per l’oversampling. Ciò significa che è possibile </w:t>
       </w:r>
       <w:r>
+        <w:rPr>
+          <w:rFonts w:ascii="Calibri" w:hAnsi="Calibri" w:cs="Calibri"/>
+        </w:rPr>
         <w:t>avere un numero di elementi della classe B pari al X% rispetto alla dimensione del dataset.</w:t>
       </w:r>
     </w:p>
@@ -505,14 +977,23 @@
         <w:pStyle w:val="ListParagraph"/>
         <w:spacing w:after="0"/>
         <w:ind w:left="1428"/>
-      </w:pPr>
-      <w:r>
+        <w:rPr>
+          <w:rFonts w:ascii="Calibri" w:hAnsi="Calibri" w:cs="Calibri"/>
+        </w:rPr>
+      </w:pPr>
+      <w:r>
+        <w:rPr>
+          <w:rFonts w:ascii="Calibri" w:hAnsi="Calibri" w:cs="Calibri"/>
+        </w:rPr>
         <w:t xml:space="preserve">Le entry con cui viene fatto oversampling vengono presi in modo randomico dal dataset di partenza. </w:t>
       </w:r>
     </w:p>
     <w:p>
       <w:pPr>
         <w:spacing w:after="0"/>
+        <w:rPr>
+          <w:rFonts w:ascii="Calibri" w:hAnsi="Calibri" w:cs="Calibri"/>
+        </w:rPr>
       </w:pPr>
     </w:p>
     <w:p>
@@ -523,8 +1004,14 @@
           <w:numId w:val="7"/>
         </w:numPr>
         <w:spacing w:after="0"/>
-      </w:pPr>
-      <w:r>
+        <w:rPr>
+          <w:rFonts w:ascii="Calibri" w:hAnsi="Calibri" w:cs="Calibri"/>
+        </w:rPr>
+      </w:pPr>
+      <w:r>
+        <w:rPr>
+          <w:rFonts w:ascii="Calibri" w:hAnsi="Calibri" w:cs="Calibri"/>
+        </w:rPr>
         <w:t>Dopo il processo di cui sopra è stato notato, analizzando le matrici di confusione relative ai vari tentativi di classificazione, che il richiamo associato alla classe meno popolosa è sempre piuttosto alto (circa 75%).</w:t>
       </w:r>
     </w:p>
@@ -532,17 +1019,32 @@
       <w:pPr>
         <w:pStyle w:val="ListParagraph"/>
         <w:spacing w:after="0"/>
-      </w:pPr>
-      <w:r>
+        <w:rPr>
+          <w:rFonts w:ascii="Calibri" w:hAnsi="Calibri" w:cs="Calibri"/>
+        </w:rPr>
+      </w:pPr>
+      <w:r>
+        <w:rPr>
+          <w:rFonts w:ascii="Calibri" w:hAnsi="Calibri" w:cs="Calibri"/>
+        </w:rPr>
         <w:t>Per raffinare il processo</w:t>
       </w:r>
       <w:r>
+        <w:rPr>
+          <w:rFonts w:ascii="Calibri" w:hAnsi="Calibri" w:cs="Calibri"/>
+        </w:rPr>
         <w:t xml:space="preserve"> di classificazione</w:t>
       </w:r>
       <w:r>
+        <w:rPr>
+          <w:rFonts w:ascii="Calibri" w:hAnsi="Calibri" w:cs="Calibri"/>
+        </w:rPr>
         <w:t xml:space="preserve"> sono stati messi insieme </w:t>
       </w:r>
       <w:r>
+        <w:rPr>
+          <w:rFonts w:ascii="Calibri" w:hAnsi="Calibri" w:cs="Calibri"/>
+        </w:rPr>
         <w:t xml:space="preserve">più classificatori, ovvero: </w:t>
       </w:r>
     </w:p>
@@ -554,8 +1056,14 @@
           <w:numId w:val="10"/>
         </w:numPr>
         <w:spacing w:after="0"/>
-      </w:pPr>
-      <w:r>
+        <w:rPr>
+          <w:rFonts w:ascii="Calibri" w:hAnsi="Calibri" w:cs="Calibri"/>
+        </w:rPr>
+      </w:pPr>
+      <w:r>
+        <w:rPr>
+          <w:rFonts w:ascii="Calibri" w:hAnsi="Calibri" w:cs="Calibri"/>
+        </w:rPr>
         <w:t>Vengono ordinati diversi classificatori in base al valore del richiamo (dal più alto al più basso)</w:t>
       </w:r>
     </w:p>
@@ -567,8 +1075,14 @@
           <w:numId w:val="10"/>
         </w:numPr>
         <w:spacing w:after="0"/>
-      </w:pPr>
-      <w:r>
+        <w:rPr>
+          <w:rFonts w:ascii="Calibri" w:hAnsi="Calibri" w:cs="Calibri"/>
+        </w:rPr>
+      </w:pPr>
+      <w:r>
+        <w:rPr>
+          <w:rFonts w:ascii="Calibri" w:hAnsi="Calibri" w:cs="Calibri"/>
+        </w:rPr>
         <w:t>Eseguo la classificazione</w:t>
       </w:r>
     </w:p>
@@ -580,8 +1094,14 @@
           <w:numId w:val="10"/>
         </w:numPr>
         <w:spacing w:after="0"/>
-      </w:pPr>
-      <w:r>
+        <w:rPr>
+          <w:rFonts w:ascii="Calibri" w:hAnsi="Calibri" w:cs="Calibri"/>
+        </w:rPr>
+      </w:pPr>
+      <w:r>
+        <w:rPr>
+          <w:rFonts w:ascii="Calibri" w:hAnsi="Calibri" w:cs="Calibri"/>
+        </w:rPr>
         <w:t>Interseco i risultati dei diversi algoritmi, per trovare quanti classificatori hanno predetto un entry come classe B</w:t>
       </w:r>
     </w:p>
@@ -593,40 +1113,407 @@
           <w:numId w:val="10"/>
         </w:numPr>
         <w:spacing w:after="0"/>
-      </w:pPr>
-      <w:r>
+        <w:rPr>
+          <w:rFonts w:ascii="Calibri" w:hAnsi="Calibri" w:cs="Calibri"/>
+        </w:rPr>
+      </w:pPr>
+      <w:r>
+        <w:rPr>
+          <w:rFonts w:ascii="Calibri" w:hAnsi="Calibri" w:cs="Calibri"/>
+        </w:rPr>
         <w:t xml:space="preserve">Se trovo un numero di classificatori X &gt; n_right (dove n_right è un parametro a scelta) che hanno predetto tale entry come classe B, allora assegnerò a tale entry classe B, altrimenti classe A. </w:t>
       </w:r>
     </w:p>
     <w:p>
       <w:pPr>
         <w:spacing w:after="0"/>
+        <w:rPr>
+          <w:rFonts w:ascii="Calibri" w:hAnsi="Calibri" w:cs="Calibri"/>
+        </w:rPr>
+      </w:pPr>
+      <w:r>
+        <w:rPr>
+          <w:rFonts w:ascii="Calibri" w:hAnsi="Calibri" w:cs="Calibri"/>
+        </w:rPr>
+        <w:t xml:space="preserve">Utilizzando tutte le strategie sopra citate, sono stati </w:t>
+      </w:r>
+      <w:r>
+        <w:rPr>
+          <w:rFonts w:ascii="Calibri" w:hAnsi="Calibri" w:cs="Calibri"/>
+        </w:rPr>
+        <w:t>notati netti miglioramenti nella predizione, fino a raggiungere per i quattro livelli di rischio un f1-score tra il 60-70%.</w:t>
+      </w:r>
+    </w:p>
+    <w:p>
+      <w:pPr>
+        <w:spacing w:after="0"/>
+        <w:rPr>
+          <w:rFonts w:ascii="Calibri" w:hAnsi="Calibri" w:cs="Calibri"/>
+        </w:rPr>
+      </w:pPr>
+      <w:r>
+        <w:rPr>
+          <w:rFonts w:ascii="Calibri" w:hAnsi="Calibri" w:cs="Calibri"/>
+        </w:rPr>
+        <w:t xml:space="preserve">La configurazione che ha portato ad i migliori risultati è stata la combinazione di 7 diversi algoritmi di classificazione, con il parametro n_right=4 ed un oversampling del 25%. </w:t>
+      </w:r>
+    </w:p>
+    <w:p>
+      <w:pPr>
+        <w:spacing w:after="0"/>
         <w:ind w:left="708"/>
-      </w:pPr>
-      <w:r>
-        <w:t>Con tale strategia si sono notati netti miglioramenti nella predizione, fino a raggiungere per i quattro livelli di rischio un f1-score tra il 60-70%.</w:t>
-      </w:r>
-    </w:p>
-    <w:p>
-      <w:pPr>
-        <w:spacing w:after="0"/>
-        <w:ind w:left="708"/>
-      </w:pPr>
-    </w:p>
-    <w:p>
-      <w:pPr>
-        <w:spacing w:after="0"/>
-        <w:ind w:left="708"/>
-      </w:pPr>
+        <w:rPr>
+          <w:rFonts w:ascii="Calibri" w:hAnsi="Calibri" w:cs="Calibri"/>
+        </w:rPr>
+      </w:pPr>
+    </w:p>
+    <w:p>
+      <w:pPr>
+        <w:pStyle w:val="ListParagraph"/>
+        <w:numPr>
+          <w:ilvl w:val="0"/>
+          <w:numId w:val="4"/>
+        </w:numPr>
+        <w:spacing w:after="0"/>
+        <w:rPr>
+          <w:rFonts w:ascii="Calibri" w:hAnsi="Calibri" w:cs="Calibri"/>
+          <w:b/>
+        </w:rPr>
+      </w:pPr>
+      <w:r>
+        <w:rPr>
+          <w:rFonts w:ascii="Calibri" w:hAnsi="Calibri" w:cs="Calibri"/>
+          <w:b/>
+        </w:rPr>
+        <w:t>Risultati</w:t>
+      </w:r>
+    </w:p>
+    <w:p>
+      <w:pPr>
+        <w:spacing w:after="0"/>
+        <w:rPr>
+          <w:rFonts w:ascii="Calibri" w:hAnsi="Calibri" w:cs="Calibri"/>
+        </w:rPr>
+      </w:pPr>
+      <w:r>
+        <w:rPr>
+          <w:rFonts w:ascii="Calibri" w:hAnsi="Calibri" w:cs="Calibri"/>
+        </w:rPr>
+        <w:lastRenderedPageBreak/>
+        <w:t>I risultati sono organizati all’interno della cartella statistics_</w:t>
+      </w:r>
+      <w:r>
+        <w:rPr>
+          <w:rFonts w:ascii="Calibri" w:hAnsi="Calibri" w:cs="Calibri"/>
+          <w:i/>
+        </w:rPr>
+        <w:t xml:space="preserve"> </w:t>
+      </w:r>
+      <w:r>
+        <w:rPr>
+          <w:rFonts w:ascii="Calibri" w:hAnsi="Calibri" w:cs="Calibri"/>
+          <w:i/>
+        </w:rPr>
+        <w:t>yyyy</w:t>
+      </w:r>
+      <w:r>
+        <w:rPr>
+          <w:rFonts w:ascii="Calibri" w:hAnsi="Calibri" w:cs="Calibri"/>
+          <w:i/>
+        </w:rPr>
+        <w:t xml:space="preserve"> </w:t>
+      </w:r>
+      <w:r>
+        <w:rPr>
+          <w:rFonts w:ascii="Calibri" w:hAnsi="Calibri" w:cs="Calibri"/>
+        </w:rPr>
+        <w:t>(</w:t>
+      </w:r>
+      <w:r>
+        <w:rPr>
+          <w:rFonts w:ascii="Calibri" w:hAnsi="Calibri" w:cs="Calibri"/>
+        </w:rPr>
+        <w:t xml:space="preserve">dove  </w:t>
+      </w:r>
+      <w:r>
+        <w:rPr>
+          <w:rFonts w:ascii="Calibri" w:hAnsi="Calibri" w:cs="Calibri"/>
+          <w:i/>
+        </w:rPr>
+        <w:t>yyyy</w:t>
+      </w:r>
+      <w:r>
+        <w:rPr>
+          <w:rFonts w:ascii="Calibri" w:hAnsi="Calibri" w:cs="Calibri"/>
+        </w:rPr>
+        <w:t xml:space="preserve"> rappresenta l’anno del dataset in esame</w:t>
+      </w:r>
+      <w:r>
+        <w:rPr>
+          <w:rFonts w:ascii="Calibri" w:hAnsi="Calibri" w:cs="Calibri"/>
+        </w:rPr>
+        <w:t>)</w:t>
+      </w:r>
+      <w:r>
+        <w:rPr>
+          <w:rFonts w:ascii="Calibri" w:hAnsi="Calibri" w:cs="Calibri"/>
+        </w:rPr>
+        <w:t xml:space="preserve">. </w:t>
+      </w:r>
+    </w:p>
+    <w:p>
+      <w:pPr>
+        <w:spacing w:after="0"/>
+        <w:rPr>
+          <w:rFonts w:ascii="Calibri" w:hAnsi="Calibri" w:cs="Calibri"/>
+        </w:rPr>
+      </w:pPr>
+      <w:r>
+        <w:rPr>
+          <w:rFonts w:ascii="Calibri" w:hAnsi="Calibri" w:cs="Calibri"/>
+        </w:rPr>
+        <w:t>Vengono generati due tipi di file:</w:t>
+      </w:r>
+    </w:p>
+    <w:p>
+      <w:pPr>
+        <w:pStyle w:val="ListParagraph"/>
+        <w:numPr>
+          <w:ilvl w:val="0"/>
+          <w:numId w:val="11"/>
+        </w:numPr>
+        <w:spacing w:after="0"/>
+        <w:rPr>
+          <w:rFonts w:ascii="Calibri" w:hAnsi="Calibri" w:cs="Calibri"/>
+        </w:rPr>
+      </w:pPr>
+      <w:r>
+        <w:rPr>
+          <w:rFonts w:ascii="Calibri" w:hAnsi="Calibri" w:cs="Calibri"/>
+        </w:rPr>
+        <w:t xml:space="preserve">Statistics_risk_level_yyyy.txt: file .txt in cui sono salvate la matrice di confusione, richiamo, precisione e f1-score relativo ad ogni run dello script. </w:t>
+      </w:r>
+    </w:p>
+    <w:p>
+      <w:pPr>
+        <w:pStyle w:val="ListParagraph"/>
+        <w:spacing w:after="0"/>
+        <w:rPr>
+          <w:rFonts w:ascii="Calibri" w:hAnsi="Calibri" w:cs="Calibri"/>
+        </w:rPr>
+      </w:pPr>
+      <w:r>
+        <w:rPr>
+          <w:rFonts w:ascii="Calibri" w:hAnsi="Calibri" w:cs="Calibri"/>
+        </w:rPr>
+        <w:t>Vengono indicati anche i parametri (come percentuale di oversampling, numero di classificatori utilizzati...) con cui è stato fatto girare lo script;</w:t>
+      </w:r>
+    </w:p>
+    <w:p>
+      <w:pPr>
+        <w:pStyle w:val="ListParagraph"/>
+        <w:numPr>
+          <w:ilvl w:val="0"/>
+          <w:numId w:val="11"/>
+        </w:numPr>
+        <w:spacing w:after="0"/>
+        <w:rPr>
+          <w:rFonts w:ascii="Calibri" w:hAnsi="Calibri" w:cs="Calibri"/>
+        </w:rPr>
+      </w:pPr>
+      <w:r>
+        <w:rPr>
+          <w:rFonts w:ascii="Calibri" w:hAnsi="Calibri" w:cs="Calibri"/>
+        </w:rPr>
+        <w:t xml:space="preserve">Statistics_yyyy.xls: file .xls che racchiude tutte le statistiche relative a quell’anno cosi da essere piu leggibili. </w:t>
+      </w:r>
+      <w:r>
+        <w:rPr>
+          <w:rFonts w:ascii="Calibri" w:hAnsi="Calibri" w:cs="Calibri"/>
+        </w:rPr>
+        <w:t xml:space="preserve">Ogni pagina del file exel è relativa ad un livello di rischio. </w:t>
+      </w:r>
+    </w:p>
+    <w:p>
+      <w:pPr>
+        <w:spacing w:after="0"/>
+        <w:ind w:left="360"/>
+        <w:rPr>
+          <w:rFonts w:ascii="Calibri" w:hAnsi="Calibri" w:cs="Calibri"/>
+        </w:rPr>
+      </w:pPr>
+    </w:p>
+    <w:p>
+      <w:pPr>
+        <w:pStyle w:val="ListParagraph"/>
+        <w:numPr>
+          <w:ilvl w:val="0"/>
+          <w:numId w:val="4"/>
+        </w:numPr>
+        <w:spacing w:after="0"/>
+        <w:rPr>
+          <w:rFonts w:ascii="Calibri" w:hAnsi="Calibri" w:cs="Calibri"/>
+          <w:b/>
+        </w:rPr>
+      </w:pPr>
+      <w:r>
+        <w:rPr>
+          <w:rFonts w:ascii="Calibri" w:hAnsi="Calibri" w:cs="Calibri"/>
+          <w:b/>
+        </w:rPr>
+        <w:t>Testing</w:t>
+      </w:r>
+      <w:r>
+        <w:rPr>
+          <w:rFonts w:ascii="Calibri" w:hAnsi="Calibri" w:cs="Calibri"/>
+          <w:b/>
+        </w:rPr>
+        <w:tab/>
+      </w:r>
+    </w:p>
+    <w:p>
+      <w:pPr>
+        <w:spacing w:after="0"/>
+        <w:rPr>
+          <w:rFonts w:ascii="Calibri" w:hAnsi="Calibri" w:cs="Calibri"/>
+        </w:rPr>
+      </w:pPr>
+      <w:r>
+        <w:rPr>
+          <w:rFonts w:ascii="Calibri" w:hAnsi="Calibri" w:cs="Calibri"/>
+        </w:rPr>
+        <w:t xml:space="preserve">La directory Testing contiene una versione degli script sopra citati che permette il testing delle varie configurazioni in maniera del tutto automatica. </w:t>
+      </w:r>
+    </w:p>
+    <w:p>
+      <w:pPr>
+        <w:spacing w:after="0"/>
+        <w:rPr>
+          <w:rFonts w:ascii="Calibri" w:hAnsi="Calibri" w:cs="Calibri"/>
+        </w:rPr>
+      </w:pPr>
+      <w:r>
+        <w:rPr>
+          <w:rFonts w:ascii="Calibri" w:hAnsi="Calibri" w:cs="Calibri"/>
+        </w:rPr>
+        <w:t xml:space="preserve">E’ possibile visualizzare l’esito delle varie configurazioni tramite il file statistics_yyy.xls presente nella cartella statistics_yyyy al fine di valutare la miglior configurazione possibile da poter inserire poi all’interno degli script presenti nella directory Run.  </w:t>
+      </w:r>
     </w:p>
     <w:sectPr>
+      <w:footerReference w:type="default" r:id="rId8"/>
       <w:pgSz w:w="11906" w:h="16838"/>
-      <w:pgMar w:top="1417" w:right="1134" w:bottom="1134" w:left="1134" w:header="708" w:footer="708" w:gutter="0"/>
+      <w:pgMar w:top="1417" w:right="1134" w:bottom="1134" w:left="1134" w:header="708" w:footer="454" w:gutter="0"/>
       <w:cols w:space="708"/>
       <w:docGrid w:linePitch="360"/>
     </w:sectPr>
   </w:body>
 </w:document>
+</file>
+
+<file path=word/endnotes.xml><?xml version="1.0" encoding="utf-8"?>
+<w:endnotes xmlns:wpc="http://schemas.microsoft.com/office/word/2010/wordprocessingCanvas" xmlns:cx="http://schemas.microsoft.com/office/drawing/2014/chartex" xmlns:mc="http://schemas.openxmlformats.org/markup-compatibility/2006" xmlns:o="urn:schemas-microsoft-com:office:office" xmlns:r="http://schemas.openxmlformats.org/officeDocument/2006/relationships" xmlns:m="http://schemas.openxmlformats.org/officeDocument/2006/math" xmlns:v="urn:schemas-microsoft-com:vml" xmlns:wp14="http://schemas.microsoft.com/office/word/2010/wordprocessingDrawing" xmlns:wp="http://schemas.openxmlformats.org/drawingml/2006/wordprocessingDrawing" xmlns:w10="urn:schemas-microsoft-com:office:word" xmlns:w="http://schemas.openxmlformats.org/wordprocessingml/2006/main" xmlns:w14="http://schemas.microsoft.com/office/word/2010/wordml" xmlns:w15="http://schemas.microsoft.com/office/word/2012/wordml" xmlns:w16se="http://schemas.microsoft.com/office/word/2015/wordml/symex" xmlns:wpg="http://schemas.microsoft.com/office/word/2010/wordprocessingGroup" xmlns:wpi="http://schemas.microsoft.com/office/word/2010/wordprocessingInk" xmlns:wne="http://schemas.microsoft.com/office/word/2006/wordml" xmlns:wps="http://schemas.microsoft.com/office/word/2010/wordprocessingShape" mc:Ignorable="w14 w15 w16se wp14">
+  <w:endnote w:type="separator" w:id="-1">
+    <w:p>
+      <w:pPr>
+        <w:spacing w:after="0" w:line="240" w:lineRule="auto"/>
+      </w:pPr>
+      <w:r>
+        <w:separator/>
+      </w:r>
+    </w:p>
+  </w:endnote>
+  <w:endnote w:type="continuationSeparator" w:id="0">
+    <w:p>
+      <w:pPr>
+        <w:spacing w:after="0" w:line="240" w:lineRule="auto"/>
+      </w:pPr>
+      <w:r>
+        <w:continuationSeparator/>
+      </w:r>
+    </w:p>
+  </w:endnote>
+</w:endnotes>
+</file>
+
+<file path=word/footer1.xml><?xml version="1.0" encoding="utf-8"?>
+<w:ftr xmlns:wpc="http://schemas.microsoft.com/office/word/2010/wordprocessingCanvas" xmlns:cx="http://schemas.microsoft.com/office/drawing/2014/chartex" xmlns:mc="http://schemas.openxmlformats.org/markup-compatibility/2006" xmlns:o="urn:schemas-microsoft-com:office:office" xmlns:r="http://schemas.openxmlformats.org/officeDocument/2006/relationships" xmlns:m="http://schemas.openxmlformats.org/officeDocument/2006/math" xmlns:v="urn:schemas-microsoft-com:vml" xmlns:wp14="http://schemas.microsoft.com/office/word/2010/wordprocessingDrawing" xmlns:wp="http://schemas.openxmlformats.org/drawingml/2006/wordprocessingDrawing" xmlns:w10="urn:schemas-microsoft-com:office:word" xmlns:w="http://schemas.openxmlformats.org/wordprocessingml/2006/main" xmlns:w14="http://schemas.microsoft.com/office/word/2010/wordml" xmlns:w15="http://schemas.microsoft.com/office/word/2012/wordml" xmlns:w16se="http://schemas.microsoft.com/office/word/2015/wordml/symex" xmlns:wpg="http://schemas.microsoft.com/office/word/2010/wordprocessingGroup" xmlns:wpi="http://schemas.microsoft.com/office/word/2010/wordprocessingInk" xmlns:wne="http://schemas.microsoft.com/office/word/2006/wordml" xmlns:wps="http://schemas.microsoft.com/office/word/2010/wordprocessingShape" mc:Ignorable="w14 w15 w16se wp14">
+  <w:sdt>
+    <w:sdtPr>
+      <w:id w:val="1257556094"/>
+      <w:docPartObj>
+        <w:docPartGallery w:val="Page Numbers (Bottom of Page)"/>
+        <w:docPartUnique/>
+      </w:docPartObj>
+    </w:sdtPr>
+    <w:sdtEndPr>
+      <w:rPr>
+        <w:noProof/>
+      </w:rPr>
+    </w:sdtEndPr>
+    <w:sdtContent>
+      <w:p>
+        <w:pPr>
+          <w:pStyle w:val="Footer"/>
+          <w:jc w:val="center"/>
+        </w:pPr>
+        <w:r>
+          <w:fldChar w:fldCharType="begin"/>
+        </w:r>
+        <w:r>
+          <w:instrText xml:space="preserve"> PAGE   \* MERGEFORMAT </w:instrText>
+        </w:r>
+        <w:r>
+          <w:fldChar w:fldCharType="separate"/>
+        </w:r>
+        <w:r>
+          <w:rPr>
+            <w:noProof/>
+          </w:rPr>
+          <w:t>3</w:t>
+        </w:r>
+        <w:r>
+          <w:rPr>
+            <w:noProof/>
+          </w:rPr>
+          <w:fldChar w:fldCharType="end"/>
+        </w:r>
+      </w:p>
+    </w:sdtContent>
+  </w:sdt>
+  <w:p>
+    <w:pPr>
+      <w:pStyle w:val="Footer"/>
+    </w:pPr>
+    <w:r>
+      <w:t xml:space="preserve">Gentile Sergio – Report </w:t>
+    </w:r>
+  </w:p>
+</w:ftr>
+</file>
+
+<file path=word/footnotes.xml><?xml version="1.0" encoding="utf-8"?>
+<w:footnotes xmlns:wpc="http://schemas.microsoft.com/office/word/2010/wordprocessingCanvas" xmlns:cx="http://schemas.microsoft.com/office/drawing/2014/chartex" xmlns:mc="http://schemas.openxmlformats.org/markup-compatibility/2006" xmlns:o="urn:schemas-microsoft-com:office:office" xmlns:r="http://schemas.openxmlformats.org/officeDocument/2006/relationships" xmlns:m="http://schemas.openxmlformats.org/officeDocument/2006/math" xmlns:v="urn:schemas-microsoft-com:vml" xmlns:wp14="http://schemas.microsoft.com/office/word/2010/wordprocessingDrawing" xmlns:wp="http://schemas.openxmlformats.org/drawingml/2006/wordprocessingDrawing" xmlns:w10="urn:schemas-microsoft-com:office:word" xmlns:w="http://schemas.openxmlformats.org/wordprocessingml/2006/main" xmlns:w14="http://schemas.microsoft.com/office/word/2010/wordml" xmlns:w15="http://schemas.microsoft.com/office/word/2012/wordml" xmlns:w16se="http://schemas.microsoft.com/office/word/2015/wordml/symex" xmlns:wpg="http://schemas.microsoft.com/office/word/2010/wordprocessingGroup" xmlns:wpi="http://schemas.microsoft.com/office/word/2010/wordprocessingInk" xmlns:wne="http://schemas.microsoft.com/office/word/2006/wordml" xmlns:wps="http://schemas.microsoft.com/office/word/2010/wordprocessingShape" mc:Ignorable="w14 w15 w16se wp14">
+  <w:footnote w:type="separator" w:id="-1">
+    <w:p>
+      <w:pPr>
+        <w:spacing w:after="0" w:line="240" w:lineRule="auto"/>
+      </w:pPr>
+      <w:r>
+        <w:separator/>
+      </w:r>
+    </w:p>
+  </w:footnote>
+  <w:footnote w:type="continuationSeparator" w:id="0">
+    <w:p>
+      <w:pPr>
+        <w:spacing w:after="0" w:line="240" w:lineRule="auto"/>
+      </w:pPr>
+      <w:r>
+        <w:continuationSeparator/>
+      </w:r>
+    </w:p>
+  </w:footnote>
+</w:footnotes>
 </file>
 
 <file path=word/numbering.xml><?xml version="1.0" encoding="utf-8"?>
@@ -1449,6 +2336,119 @@
     </w:lvl>
   </w:abstractNum>
   <w:abstractNum w:abstractNumId="8" w15:restartNumberingAfterBreak="0">
+    <w:nsid w:val="6EE462F4"/>
+    <w:multiLevelType w:val="hybridMultilevel"/>
+    <w:tmpl w:val="CD2EFD68"/>
+    <w:lvl w:ilvl="0" w:tplc="04100001">
+      <w:start w:val="1"/>
+      <w:numFmt w:val="bullet"/>
+      <w:lvlText w:val=""/>
+      <w:lvlJc w:val="left"/>
+      <w:pPr>
+        <w:ind w:left="720" w:hanging="360"/>
+      </w:pPr>
+      <w:rPr>
+        <w:rFonts w:ascii="Symbol" w:hAnsi="Symbol" w:hint="default"/>
+      </w:rPr>
+    </w:lvl>
+    <w:lvl w:ilvl="1" w:tplc="04100003" w:tentative="1">
+      <w:start w:val="1"/>
+      <w:numFmt w:val="bullet"/>
+      <w:lvlText w:val="o"/>
+      <w:lvlJc w:val="left"/>
+      <w:pPr>
+        <w:ind w:left="1440" w:hanging="360"/>
+      </w:pPr>
+      <w:rPr>
+        <w:rFonts w:ascii="Courier New" w:hAnsi="Courier New" w:cs="Courier New" w:hint="default"/>
+      </w:rPr>
+    </w:lvl>
+    <w:lvl w:ilvl="2" w:tplc="04100005" w:tentative="1">
+      <w:start w:val="1"/>
+      <w:numFmt w:val="bullet"/>
+      <w:lvlText w:val=""/>
+      <w:lvlJc w:val="left"/>
+      <w:pPr>
+        <w:ind w:left="2160" w:hanging="360"/>
+      </w:pPr>
+      <w:rPr>
+        <w:rFonts w:ascii="Wingdings" w:hAnsi="Wingdings" w:hint="default"/>
+      </w:rPr>
+    </w:lvl>
+    <w:lvl w:ilvl="3" w:tplc="04100001" w:tentative="1">
+      <w:start w:val="1"/>
+      <w:numFmt w:val="bullet"/>
+      <w:lvlText w:val=""/>
+      <w:lvlJc w:val="left"/>
+      <w:pPr>
+        <w:ind w:left="2880" w:hanging="360"/>
+      </w:pPr>
+      <w:rPr>
+        <w:rFonts w:ascii="Symbol" w:hAnsi="Symbol" w:hint="default"/>
+      </w:rPr>
+    </w:lvl>
+    <w:lvl w:ilvl="4" w:tplc="04100003" w:tentative="1">
+      <w:start w:val="1"/>
+      <w:numFmt w:val="bullet"/>
+      <w:lvlText w:val="o"/>
+      <w:lvlJc w:val="left"/>
+      <w:pPr>
+        <w:ind w:left="3600" w:hanging="360"/>
+      </w:pPr>
+      <w:rPr>
+        <w:rFonts w:ascii="Courier New" w:hAnsi="Courier New" w:cs="Courier New" w:hint="default"/>
+      </w:rPr>
+    </w:lvl>
+    <w:lvl w:ilvl="5" w:tplc="04100005" w:tentative="1">
+      <w:start w:val="1"/>
+      <w:numFmt w:val="bullet"/>
+      <w:lvlText w:val=""/>
+      <w:lvlJc w:val="left"/>
+      <w:pPr>
+        <w:ind w:left="4320" w:hanging="360"/>
+      </w:pPr>
+      <w:rPr>
+        <w:rFonts w:ascii="Wingdings" w:hAnsi="Wingdings" w:hint="default"/>
+      </w:rPr>
+    </w:lvl>
+    <w:lvl w:ilvl="6" w:tplc="04100001" w:tentative="1">
+      <w:start w:val="1"/>
+      <w:numFmt w:val="bullet"/>
+      <w:lvlText w:val=""/>
+      <w:lvlJc w:val="left"/>
+      <w:pPr>
+        <w:ind w:left="5040" w:hanging="360"/>
+      </w:pPr>
+      <w:rPr>
+        <w:rFonts w:ascii="Symbol" w:hAnsi="Symbol" w:hint="default"/>
+      </w:rPr>
+    </w:lvl>
+    <w:lvl w:ilvl="7" w:tplc="04100003" w:tentative="1">
+      <w:start w:val="1"/>
+      <w:numFmt w:val="bullet"/>
+      <w:lvlText w:val="o"/>
+      <w:lvlJc w:val="left"/>
+      <w:pPr>
+        <w:ind w:left="5760" w:hanging="360"/>
+      </w:pPr>
+      <w:rPr>
+        <w:rFonts w:ascii="Courier New" w:hAnsi="Courier New" w:cs="Courier New" w:hint="default"/>
+      </w:rPr>
+    </w:lvl>
+    <w:lvl w:ilvl="8" w:tplc="04100005" w:tentative="1">
+      <w:start w:val="1"/>
+      <w:numFmt w:val="bullet"/>
+      <w:lvlText w:val=""/>
+      <w:lvlJc w:val="left"/>
+      <w:pPr>
+        <w:ind w:left="6480" w:hanging="360"/>
+      </w:pPr>
+      <w:rPr>
+        <w:rFonts w:ascii="Wingdings" w:hAnsi="Wingdings" w:hint="default"/>
+      </w:rPr>
+    </w:lvl>
+  </w:abstractNum>
+  <w:abstractNum w:abstractNumId="9" w15:restartNumberingAfterBreak="0">
     <w:nsid w:val="77401CD0"/>
     <w:multiLevelType w:val="multilevel"/>
     <w:tmpl w:val="0DD64750"/>
@@ -1561,7 +2561,7 @@
       </w:rPr>
     </w:lvl>
   </w:abstractNum>
-  <w:abstractNum w:abstractNumId="9" w15:restartNumberingAfterBreak="0">
+  <w:abstractNum w:abstractNumId="10" w15:restartNumberingAfterBreak="0">
     <w:nsid w:val="7CAC2CC9"/>
     <w:multiLevelType w:val="hybridMultilevel"/>
     <w:tmpl w:val="39CA6388"/>
@@ -1650,8 +2650,121 @@
       </w:pPr>
     </w:lvl>
   </w:abstractNum>
+  <w:abstractNum w:abstractNumId="11" w15:restartNumberingAfterBreak="0">
+    <w:nsid w:val="7F0C4D9B"/>
+    <w:multiLevelType w:val="hybridMultilevel"/>
+    <w:tmpl w:val="8FA64EA2"/>
+    <w:lvl w:ilvl="0" w:tplc="04100001">
+      <w:start w:val="1"/>
+      <w:numFmt w:val="bullet"/>
+      <w:lvlText w:val=""/>
+      <w:lvlJc w:val="left"/>
+      <w:pPr>
+        <w:ind w:left="720" w:hanging="360"/>
+      </w:pPr>
+      <w:rPr>
+        <w:rFonts w:ascii="Symbol" w:hAnsi="Symbol" w:hint="default"/>
+      </w:rPr>
+    </w:lvl>
+    <w:lvl w:ilvl="1" w:tplc="04100003" w:tentative="1">
+      <w:start w:val="1"/>
+      <w:numFmt w:val="bullet"/>
+      <w:lvlText w:val="o"/>
+      <w:lvlJc w:val="left"/>
+      <w:pPr>
+        <w:ind w:left="1440" w:hanging="360"/>
+      </w:pPr>
+      <w:rPr>
+        <w:rFonts w:ascii="Courier New" w:hAnsi="Courier New" w:cs="Courier New" w:hint="default"/>
+      </w:rPr>
+    </w:lvl>
+    <w:lvl w:ilvl="2" w:tplc="04100005" w:tentative="1">
+      <w:start w:val="1"/>
+      <w:numFmt w:val="bullet"/>
+      <w:lvlText w:val=""/>
+      <w:lvlJc w:val="left"/>
+      <w:pPr>
+        <w:ind w:left="2160" w:hanging="360"/>
+      </w:pPr>
+      <w:rPr>
+        <w:rFonts w:ascii="Wingdings" w:hAnsi="Wingdings" w:hint="default"/>
+      </w:rPr>
+    </w:lvl>
+    <w:lvl w:ilvl="3" w:tplc="04100001" w:tentative="1">
+      <w:start w:val="1"/>
+      <w:numFmt w:val="bullet"/>
+      <w:lvlText w:val=""/>
+      <w:lvlJc w:val="left"/>
+      <w:pPr>
+        <w:ind w:left="2880" w:hanging="360"/>
+      </w:pPr>
+      <w:rPr>
+        <w:rFonts w:ascii="Symbol" w:hAnsi="Symbol" w:hint="default"/>
+      </w:rPr>
+    </w:lvl>
+    <w:lvl w:ilvl="4" w:tplc="04100003" w:tentative="1">
+      <w:start w:val="1"/>
+      <w:numFmt w:val="bullet"/>
+      <w:lvlText w:val="o"/>
+      <w:lvlJc w:val="left"/>
+      <w:pPr>
+        <w:ind w:left="3600" w:hanging="360"/>
+      </w:pPr>
+      <w:rPr>
+        <w:rFonts w:ascii="Courier New" w:hAnsi="Courier New" w:cs="Courier New" w:hint="default"/>
+      </w:rPr>
+    </w:lvl>
+    <w:lvl w:ilvl="5" w:tplc="04100005" w:tentative="1">
+      <w:start w:val="1"/>
+      <w:numFmt w:val="bullet"/>
+      <w:lvlText w:val=""/>
+      <w:lvlJc w:val="left"/>
+      <w:pPr>
+        <w:ind w:left="4320" w:hanging="360"/>
+      </w:pPr>
+      <w:rPr>
+        <w:rFonts w:ascii="Wingdings" w:hAnsi="Wingdings" w:hint="default"/>
+      </w:rPr>
+    </w:lvl>
+    <w:lvl w:ilvl="6" w:tplc="04100001" w:tentative="1">
+      <w:start w:val="1"/>
+      <w:numFmt w:val="bullet"/>
+      <w:lvlText w:val=""/>
+      <w:lvlJc w:val="left"/>
+      <w:pPr>
+        <w:ind w:left="5040" w:hanging="360"/>
+      </w:pPr>
+      <w:rPr>
+        <w:rFonts w:ascii="Symbol" w:hAnsi="Symbol" w:hint="default"/>
+      </w:rPr>
+    </w:lvl>
+    <w:lvl w:ilvl="7" w:tplc="04100003" w:tentative="1">
+      <w:start w:val="1"/>
+      <w:numFmt w:val="bullet"/>
+      <w:lvlText w:val="o"/>
+      <w:lvlJc w:val="left"/>
+      <w:pPr>
+        <w:ind w:left="5760" w:hanging="360"/>
+      </w:pPr>
+      <w:rPr>
+        <w:rFonts w:ascii="Courier New" w:hAnsi="Courier New" w:cs="Courier New" w:hint="default"/>
+      </w:rPr>
+    </w:lvl>
+    <w:lvl w:ilvl="8" w:tplc="04100005" w:tentative="1">
+      <w:start w:val="1"/>
+      <w:numFmt w:val="bullet"/>
+      <w:lvlText w:val=""/>
+      <w:lvlJc w:val="left"/>
+      <w:pPr>
+        <w:ind w:left="6480" w:hanging="360"/>
+      </w:pPr>
+      <w:rPr>
+        <w:rFonts w:ascii="Wingdings" w:hAnsi="Wingdings" w:hint="default"/>
+      </w:rPr>
+    </w:lvl>
+  </w:abstractNum>
   <w:num w:numId="1">
-    <w:abstractNumId w:val="9"/>
+    <w:abstractNumId w:val="10"/>
   </w:num>
   <w:num w:numId="2">
     <w:abstractNumId w:val="7"/>
@@ -1672,13 +2785,19 @@
     <w:abstractNumId w:val="4"/>
   </w:num>
   <w:num w:numId="8">
-    <w:abstractNumId w:val="8"/>
+    <w:abstractNumId w:val="9"/>
   </w:num>
   <w:num w:numId="9">
     <w:abstractNumId w:val="5"/>
   </w:num>
   <w:num w:numId="10">
     <w:abstractNumId w:val="2"/>
+  </w:num>
+  <w:num w:numId="11">
+    <w:abstractNumId w:val="11"/>
+  </w:num>
+  <w:num w:numId="12">
+    <w:abstractNumId w:val="8"/>
   </w:num>
 </w:numbering>
 </file>
@@ -2115,7 +3234,577 @@
       <w:contextualSpacing/>
     </w:pPr>
   </w:style>
+  <w:style w:type="paragraph" w:styleId="Header">
+    <w:name w:val="header"/>
+    <w:basedOn w:val="Normal"/>
+    <w:link w:val="HeaderChar"/>
+    <w:uiPriority w:val="99"/>
+    <w:unhideWhenUsed/>
+    <w:rsid w:val="005C43DC"/>
+    <w:pPr>
+      <w:tabs>
+        <w:tab w:val="center" w:pos="4819"/>
+        <w:tab w:val="right" w:pos="9638"/>
+      </w:tabs>
+      <w:spacing w:after="0" w:line="240" w:lineRule="auto"/>
+    </w:pPr>
+  </w:style>
+  <w:style w:type="character" w:customStyle="1" w:styleId="HeaderChar">
+    <w:name w:val="Header Char"/>
+    <w:basedOn w:val="DefaultParagraphFont"/>
+    <w:link w:val="Header"/>
+    <w:uiPriority w:val="99"/>
+    <w:rsid w:val="005C43DC"/>
+  </w:style>
+  <w:style w:type="paragraph" w:styleId="Footer">
+    <w:name w:val="footer"/>
+    <w:basedOn w:val="Normal"/>
+    <w:link w:val="FooterChar"/>
+    <w:uiPriority w:val="99"/>
+    <w:unhideWhenUsed/>
+    <w:rsid w:val="005C43DC"/>
+    <w:pPr>
+      <w:tabs>
+        <w:tab w:val="center" w:pos="4819"/>
+        <w:tab w:val="right" w:pos="9638"/>
+      </w:tabs>
+      <w:spacing w:after="0" w:line="240" w:lineRule="auto"/>
+    </w:pPr>
+  </w:style>
+  <w:style w:type="character" w:customStyle="1" w:styleId="FooterChar">
+    <w:name w:val="Footer Char"/>
+    <w:basedOn w:val="DefaultParagraphFont"/>
+    <w:link w:val="Footer"/>
+    <w:uiPriority w:val="99"/>
+    <w:rsid w:val="005C43DC"/>
+  </w:style>
 </w:styles>
+</file>
+
+<file path=word/glossary/document.xml><?xml version="1.0" encoding="utf-8"?>
+<w:glossaryDocument xmlns:wpc="http://schemas.microsoft.com/office/word/2010/wordprocessingCanvas" xmlns:cx="http://schemas.microsoft.com/office/drawing/2014/chartex" xmlns:mc="http://schemas.openxmlformats.org/markup-compatibility/2006" xmlns:o="urn:schemas-microsoft-com:office:office" xmlns:r="http://schemas.openxmlformats.org/officeDocument/2006/relationships" xmlns:m="http://schemas.openxmlformats.org/officeDocument/2006/math" xmlns:v="urn:schemas-microsoft-com:vml" xmlns:wp14="http://schemas.microsoft.com/office/word/2010/wordprocessingDrawing" xmlns:wp="http://schemas.openxmlformats.org/drawingml/2006/wordprocessingDrawing" xmlns:w10="urn:schemas-microsoft-com:office:word" xmlns:w="http://schemas.openxmlformats.org/wordprocessingml/2006/main" xmlns:w14="http://schemas.microsoft.com/office/word/2010/wordml" xmlns:w15="http://schemas.microsoft.com/office/word/2012/wordml" xmlns:w16se="http://schemas.microsoft.com/office/word/2015/wordml/symex" xmlns:wpg="http://schemas.microsoft.com/office/word/2010/wordprocessingGroup" xmlns:wpi="http://schemas.microsoft.com/office/word/2010/wordprocessingInk" xmlns:wne="http://schemas.microsoft.com/office/word/2006/wordml" xmlns:wps="http://schemas.microsoft.com/office/word/2010/wordprocessingShape" mc:Ignorable="w14 w15 w16se wp14"/>
+</file>
+
+<file path=word/glossary/fontTable.xml><?xml version="1.0" encoding="utf-8"?>
+<w:fonts xmlns:mc="http://schemas.openxmlformats.org/markup-compatibility/2006" xmlns:r="http://schemas.openxmlformats.org/officeDocument/2006/relationships" xmlns:w="http://schemas.openxmlformats.org/wordprocessingml/2006/main" xmlns:w14="http://schemas.microsoft.com/office/word/2010/wordml" xmlns:w15="http://schemas.microsoft.com/office/word/2012/wordml" xmlns:w16se="http://schemas.microsoft.com/office/word/2015/wordml/symex" mc:Ignorable="w14 w15 w16se">
+  <w:font w:name="Times New Roman">
+    <w:panose1 w:val="02020603050405020304"/>
+    <w:charset w:val="00"/>
+    <w:family w:val="roman"/>
+    <w:pitch w:val="variable"/>
+    <w:sig w:usb0="E0002AFF" w:usb1="C0007843" w:usb2="00000009" w:usb3="00000000" w:csb0="000001FF" w:csb1="00000000"/>
+  </w:font>
+  <w:font w:name="Symbol">
+    <w:panose1 w:val="05050102010706020507"/>
+    <w:charset w:val="02"/>
+    <w:family w:val="roman"/>
+    <w:pitch w:val="variable"/>
+    <w:sig w:usb0="00000000" w:usb1="10000000" w:usb2="00000000" w:usb3="00000000" w:csb0="80000000" w:csb1="00000000"/>
+  </w:font>
+  <w:font w:name="Courier New">
+    <w:panose1 w:val="02070309020205020404"/>
+    <w:charset w:val="00"/>
+    <w:family w:val="modern"/>
+    <w:pitch w:val="fixed"/>
+    <w:sig w:usb0="E0002EFF" w:usb1="C0007843" w:usb2="00000009" w:usb3="00000000" w:csb0="000001FF" w:csb1="00000000"/>
+  </w:font>
+  <w:font w:name="Wingdings">
+    <w:panose1 w:val="05000000000000000000"/>
+    <w:charset w:val="02"/>
+    <w:family w:val="auto"/>
+    <w:pitch w:val="variable"/>
+    <w:sig w:usb0="00000000" w:usb1="10000000" w:usb2="00000000" w:usb3="00000000" w:csb0="80000000" w:csb1="00000000"/>
+  </w:font>
+  <w:font w:name="Calibri">
+    <w:panose1 w:val="020F0502020204030204"/>
+    <w:charset w:val="00"/>
+    <w:family w:val="swiss"/>
+    <w:pitch w:val="variable"/>
+    <w:sig w:usb0="E0002AFF" w:usb1="4000ACFF" w:usb2="00000001" w:usb3="00000000" w:csb0="000001FF" w:csb1="00000000"/>
+  </w:font>
+  <w:font w:name="Calibri Light">
+    <w:panose1 w:val="020F0302020204030204"/>
+    <w:charset w:val="00"/>
+    <w:family w:val="swiss"/>
+    <w:pitch w:val="variable"/>
+    <w:sig w:usb0="A0002AEF" w:usb1="4000207B" w:usb2="00000000" w:usb3="00000000" w:csb0="000001FF" w:csb1="00000000"/>
+  </w:font>
+</w:fonts>
+</file>
+
+<file path=word/glossary/settings.xml><?xml version="1.0" encoding="utf-8"?>
+<w:settings xmlns:mc="http://schemas.openxmlformats.org/markup-compatibility/2006" xmlns:o="urn:schemas-microsoft-com:office:office" xmlns:r="http://schemas.openxmlformats.org/officeDocument/2006/relationships" xmlns:m="http://schemas.openxmlformats.org/officeDocument/2006/math" xmlns:v="urn:schemas-microsoft-com:vml" xmlns:w10="urn:schemas-microsoft-com:office:word" xmlns:w="http://schemas.openxmlformats.org/wordprocessingml/2006/main" xmlns:w14="http://schemas.microsoft.com/office/word/2010/wordml" xmlns:w15="http://schemas.microsoft.com/office/word/2012/wordml" xmlns:w16se="http://schemas.microsoft.com/office/word/2015/wordml/symex" xmlns:sl="http://schemas.openxmlformats.org/schemaLibrary/2006/main" mc:Ignorable="w14 w15 w16se">
+  <w:view w:val="normal"/>
+  <w:defaultTabStop w:val="708"/>
+  <w:hyphenationZone w:val="283"/>
+  <w:characterSpacingControl w:val="doNotCompress"/>
+  <w:compat>
+    <w:useFELayout/>
+    <w:compatSetting w:name="compatibilityMode" w:uri="http://schemas.microsoft.com/office/word" w:val="15"/>
+    <w:compatSetting w:name="overrideTableStyleFontSizeAndJustification" w:uri="http://schemas.microsoft.com/office/word" w:val="1"/>
+    <w:compatSetting w:name="enableOpenTypeFeatures" w:uri="http://schemas.microsoft.com/office/word" w:val="1"/>
+    <w:compatSetting w:name="doNotFlipMirrorIndents" w:uri="http://schemas.microsoft.com/office/word" w:val="1"/>
+    <w:compatSetting w:name="differentiateMultirowTableHeaders" w:uri="http://schemas.microsoft.com/office/word" w:val="1"/>
+  </w:compat>
+  <w:rsids>
+    <w:rsidRoot w:val="007A0168"/>
+    <w:rsid w:val="007A0168"/>
+    <w:rsid w:val="008122C5"/>
+  </w:rsids>
+  <m:mathPr>
+    <m:mathFont m:val="Cambria Math"/>
+    <m:brkBin m:val="before"/>
+    <m:brkBinSub m:val="--"/>
+    <m:smallFrac m:val="0"/>
+    <m:dispDef/>
+    <m:lMargin m:val="0"/>
+    <m:rMargin m:val="0"/>
+    <m:defJc m:val="centerGroup"/>
+    <m:wrapIndent m:val="1440"/>
+    <m:intLim m:val="subSup"/>
+    <m:naryLim m:val="undOvr"/>
+  </m:mathPr>
+  <w:themeFontLang w:val="it-IT"/>
+  <w:clrSchemeMapping w:bg1="light1" w:t1="dark1" w:bg2="light2" w:t2="dark2" w:accent1="accent1" w:accent2="accent2" w:accent3="accent3" w:accent4="accent4" w:accent5="accent5" w:accent6="accent6" w:hyperlink="hyperlink" w:followedHyperlink="followedHyperlink"/>
+  <w:decimalSymbol w:val=","/>
+  <w:listSeparator w:val=";"/>
+  <w15:chartTrackingRefBased/>
+</w:settings>
+</file>
+
+<file path=word/glossary/styles.xml><?xml version="1.0" encoding="utf-8"?>
+<w:styles xmlns:mc="http://schemas.openxmlformats.org/markup-compatibility/2006" xmlns:r="http://schemas.openxmlformats.org/officeDocument/2006/relationships" xmlns:w="http://schemas.openxmlformats.org/wordprocessingml/2006/main" xmlns:w14="http://schemas.microsoft.com/office/word/2010/wordml" xmlns:w15="http://schemas.microsoft.com/office/word/2012/wordml" xmlns:w16se="http://schemas.microsoft.com/office/word/2015/wordml/symex" mc:Ignorable="w14 w15 w16se">
+  <w:docDefaults>
+    <w:rPrDefault>
+      <w:rPr>
+        <w:rFonts w:asciiTheme="minorHAnsi" w:eastAsiaTheme="minorEastAsia" w:hAnsiTheme="minorHAnsi" w:cstheme="minorBidi"/>
+        <w:sz w:val="22"/>
+        <w:szCs w:val="22"/>
+        <w:lang w:val="it-IT" w:eastAsia="it-IT" w:bidi="ar-SA"/>
+      </w:rPr>
+    </w:rPrDefault>
+    <w:pPrDefault>
+      <w:pPr>
+        <w:spacing w:after="160" w:line="259" w:lineRule="auto"/>
+      </w:pPr>
+    </w:pPrDefault>
+  </w:docDefaults>
+  <w:latentStyles w:defLockedState="0" w:defUIPriority="99" w:defSemiHidden="0" w:defUnhideWhenUsed="0" w:defQFormat="0" w:count="371">
+    <w:lsdException w:name="Normal" w:uiPriority="0" w:qFormat="1"/>
+    <w:lsdException w:name="heading 1" w:uiPriority="9" w:qFormat="1"/>
+    <w:lsdException w:name="heading 2" w:semiHidden="1" w:uiPriority="9" w:unhideWhenUsed="1" w:qFormat="1"/>
+    <w:lsdException w:name="heading 3" w:semiHidden="1" w:uiPriority="9" w:unhideWhenUsed="1" w:qFormat="1"/>
+    <w:lsdException w:name="heading 4" w:semiHidden="1" w:uiPriority="9" w:unhideWhenUsed="1" w:qFormat="1"/>
+    <w:lsdException w:name="heading 5" w:semiHidden="1" w:uiPriority="9" w:unhideWhenUsed="1" w:qFormat="1"/>
+    <w:lsdException w:name="heading 6" w:semiHidden="1" w:uiPriority="9" w:unhideWhenUsed="1" w:qFormat="1"/>
+    <w:lsdException w:name="heading 7" w:semiHidden="1" w:uiPriority="9" w:unhideWhenUsed="1" w:qFormat="1"/>
+    <w:lsdException w:name="heading 8" w:semiHidden="1" w:uiPriority="9" w:unhideWhenUsed="1" w:qFormat="1"/>
+    <w:lsdException w:name="heading 9" w:semiHidden="1" w:uiPriority="9" w:unhideWhenUsed="1" w:qFormat="1"/>
+    <w:lsdException w:name="index 1" w:semiHidden="1" w:unhideWhenUsed="1"/>
+    <w:lsdException w:name="index 2" w:semiHidden="1" w:unhideWhenUsed="1"/>
+    <w:lsdException w:name="index 3" w:semiHidden="1" w:unhideWhenUsed="1"/>
+    <w:lsdException w:name="index 4" w:semiHidden="1" w:unhideWhenUsed="1"/>
+    <w:lsdException w:name="index 5" w:semiHidden="1" w:unhideWhenUsed="1"/>
+    <w:lsdException w:name="index 6" w:semiHidden="1" w:unhideWhenUsed="1"/>
+    <w:lsdException w:name="index 7" w:semiHidden="1" w:unhideWhenUsed="1"/>
+    <w:lsdException w:name="index 8" w:semiHidden="1" w:unhideWhenUsed="1"/>
+    <w:lsdException w:name="index 9" w:semiHidden="1" w:unhideWhenUsed="1"/>
+    <w:lsdException w:name="toc 1" w:semiHidden="1" w:uiPriority="39" w:unhideWhenUsed="1"/>
+    <w:lsdException w:name="toc 2" w:semiHidden="1" w:uiPriority="39" w:unhideWhenUsed="1"/>
+    <w:lsdException w:name="toc 3" w:semiHidden="1" w:uiPriority="39" w:unhideWhenUsed="1"/>
+    <w:lsdException w:name="toc 4" w:semiHidden="1" w:uiPriority="39" w:unhideWhenUsed="1"/>
+    <w:lsdException w:name="toc 5" w:semiHidden="1" w:uiPriority="39" w:unhideWhenUsed="1"/>
+    <w:lsdException w:name="toc 6" w:semiHidden="1" w:uiPriority="39" w:unhideWhenUsed="1"/>
+    <w:lsdException w:name="toc 7" w:semiHidden="1" w:uiPriority="39" w:unhideWhenUsed="1"/>
+    <w:lsdException w:name="toc 8" w:semiHidden="1" w:uiPriority="39" w:unhideWhenUsed="1"/>
+    <w:lsdException w:name="toc 9" w:semiHidden="1" w:uiPriority="39" w:unhideWhenUsed="1"/>
+    <w:lsdException w:name="Normal Indent" w:semiHidden="1" w:unhideWhenUsed="1"/>
+    <w:lsdException w:name="footnote text" w:semiHidden="1" w:unhideWhenUsed="1"/>
+    <w:lsdException w:name="annotation text" w:semiHidden="1" w:unhideWhenUsed="1"/>
+    <w:lsdException w:name="header" w:semiHidden="1" w:unhideWhenUsed="1"/>
+    <w:lsdException w:name="footer" w:semiHidden="1" w:unhideWhenUsed="1"/>
+    <w:lsdException w:name="index heading" w:semiHidden="1" w:unhideWhenUsed="1"/>
+    <w:lsdException w:name="caption" w:semiHidden="1" w:uiPriority="35" w:unhideWhenUsed="1" w:qFormat="1"/>
+    <w:lsdException w:name="table of figures" w:semiHidden="1" w:unhideWhenUsed="1"/>
+    <w:lsdException w:name="envelope address" w:semiHidden="1" w:unhideWhenUsed="1"/>
+    <w:lsdException w:name="envelope return" w:semiHidden="1" w:unhideWhenUsed="1"/>
+    <w:lsdException w:name="footnote reference" w:semiHidden="1" w:unhideWhenUsed="1"/>
+    <w:lsdException w:name="annotation reference" w:semiHidden="1" w:unhideWhenUsed="1"/>
+    <w:lsdException w:name="line number" w:semiHidden="1" w:unhideWhenUsed="1"/>
+    <w:lsdException w:name="page number" w:semiHidden="1" w:unhideWhenUsed="1"/>
+    <w:lsdException w:name="endnote reference" w:semiHidden="1" w:unhideWhenUsed="1"/>
+    <w:lsdException w:name="endnote text" w:semiHidden="1" w:unhideWhenUsed="1"/>
+    <w:lsdException w:name="table of authorities" w:semiHidden="1" w:unhideWhenUsed="1"/>
+    <w:lsdException w:name="macro" w:semiHidden="1" w:unhideWhenUsed="1"/>
+    <w:lsdException w:name="toa heading" w:semiHidden="1" w:unhideWhenUsed="1"/>
+    <w:lsdException w:name="List" w:semiHidden="1" w:unhideWhenUsed="1"/>
+    <w:lsdException w:name="List Bullet" w:semiHidden="1" w:unhideWhenUsed="1"/>
+    <w:lsdException w:name="List Number" w:semiHidden="1" w:unhideWhenUsed="1"/>
+    <w:lsdException w:name="List 2" w:semiHidden="1" w:unhideWhenUsed="1"/>
+    <w:lsdException w:name="List 3" w:semiHidden="1" w:unhideWhenUsed="1"/>
+    <w:lsdException w:name="List 4" w:semiHidden="1" w:unhideWhenUsed="1"/>
+    <w:lsdException w:name="List 5" w:semiHidden="1" w:unhideWhenUsed="1"/>
+    <w:lsdException w:name="List Bullet 2" w:semiHidden="1" w:unhideWhenUsed="1"/>
+    <w:lsdException w:name="List Bullet 3" w:semiHidden="1" w:unhideWhenUsed="1"/>
+    <w:lsdException w:name="List Bullet 4" w:semiHidden="1" w:unhideWhenUsed="1"/>
+    <w:lsdException w:name="List Bullet 5" w:semiHidden="1" w:unhideWhenUsed="1"/>
+    <w:lsdException w:name="List Number 2" w:semiHidden="1" w:unhideWhenUsed="1"/>
+    <w:lsdException w:name="List Number 3" w:semiHidden="1" w:unhideWhenUsed="1"/>
+    <w:lsdException w:name="List Number 4" w:semiHidden="1" w:unhideWhenUsed="1"/>
+    <w:lsdException w:name="List Number 5" w:semiHidden="1" w:unhideWhenUsed="1"/>
+    <w:lsdException w:name="Title" w:uiPriority="10" w:qFormat="1"/>
+    <w:lsdException w:name="Closing" w:semiHidden="1" w:unhideWhenUsed="1"/>
+    <w:lsdException w:name="Signature" w:semiHidden="1" w:unhideWhenUsed="1"/>
+    <w:lsdException w:name="Default Paragraph Font" w:semiHidden="1" w:uiPriority="1" w:unhideWhenUsed="1"/>
+    <w:lsdException w:name="Body Text" w:semiHidden="1" w:unhideWhenUsed="1"/>
+    <w:lsdException w:name="Body Text Indent" w:semiHidden="1" w:unhideWhenUsed="1"/>
+    <w:lsdException w:name="List Continue" w:semiHidden="1" w:unhideWhenUsed="1"/>
+    <w:lsdException w:name="List Continue 2" w:semiHidden="1" w:unhideWhenUsed="1"/>
+    <w:lsdException w:name="List Continue 3" w:semiHidden="1" w:unhideWhenUsed="1"/>
+    <w:lsdException w:name="List Continue 4" w:semiHidden="1" w:unhideWhenUsed="1"/>
+    <w:lsdException w:name="List Continue 5" w:semiHidden="1" w:unhideWhenUsed="1"/>
+    <w:lsdException w:name="Message Header" w:semiHidden="1" w:unhideWhenUsed="1"/>
+    <w:lsdException w:name="Subtitle" w:uiPriority="11" w:qFormat="1"/>
+    <w:lsdException w:name="Salutation" w:semiHidden="1" w:unhideWhenUsed="1"/>
+    <w:lsdException w:name="Date" w:semiHidden="1" w:unhideWhenUsed="1"/>
+    <w:lsdException w:name="Body Text First Indent" w:semiHidden="1" w:unhideWhenUsed="1"/>
+    <w:lsdException w:name="Body Text First Indent 2" w:semiHidden="1" w:unhideWhenUsed="1"/>
+    <w:lsdException w:name="Note Heading" w:semiHidden="1" w:unhideWhenUsed="1"/>
+    <w:lsdException w:name="Body Text 2" w:semiHidden="1" w:unhideWhenUsed="1"/>
+    <w:lsdException w:name="Body Text 3" w:semiHidden="1" w:unhideWhenUsed="1"/>
+    <w:lsdException w:name="Body Text Indent 2" w:semiHidden="1" w:unhideWhenUsed="1"/>
+    <w:lsdException w:name="Body Text Indent 3" w:semiHidden="1" w:unhideWhenUsed="1"/>
+    <w:lsdException w:name="Block Text" w:semiHidden="1" w:unhideWhenUsed="1"/>
+    <w:lsdException w:name="Hyperlink" w:semiHidden="1" w:unhideWhenUsed="1"/>
+    <w:lsdException w:name="FollowedHyperlink" w:semiHidden="1" w:unhideWhenUsed="1"/>
+    <w:lsdException w:name="Strong" w:uiPriority="22" w:qFormat="1"/>
+    <w:lsdException w:name="Emphasis" w:uiPriority="20" w:qFormat="1"/>
+    <w:lsdException w:name="Document Map" w:semiHidden="1" w:unhideWhenUsed="1"/>
+    <w:lsdException w:name="Plain Text" w:semiHidden="1" w:unhideWhenUsed="1"/>
+    <w:lsdException w:name="E-mail Signature" w:semiHidden="1" w:unhideWhenUsed="1"/>
+    <w:lsdException w:name="HTML Top of Form" w:semiHidden="1" w:unhideWhenUsed="1"/>
+    <w:lsdException w:name="HTML Bottom of Form" w:semiHidden="1" w:unhideWhenUsed="1"/>
+    <w:lsdException w:name="Normal (Web)" w:semiHidden="1" w:unhideWhenUsed="1"/>
+    <w:lsdException w:name="HTML Acronym" w:semiHidden="1" w:unhideWhenUsed="1"/>
+    <w:lsdException w:name="HTML Address" w:semiHidden="1" w:unhideWhenUsed="1"/>
+    <w:lsdException w:name="HTML Cite" w:semiHidden="1" w:unhideWhenUsed="1"/>
+    <w:lsdException w:name="HTML Code" w:semiHidden="1" w:unhideWhenUsed="1"/>
+    <w:lsdException w:name="HTML Definition" w:semiHidden="1" w:unhideWhenUsed="1"/>
+    <w:lsdException w:name="HTML Keyboard" w:semiHidden="1" w:unhideWhenUsed="1"/>
+    <w:lsdException w:name="HTML Preformatted" w:semiHidden="1" w:unhideWhenUsed="1"/>
+    <w:lsdException w:name="HTML Sample" w:semiHidden="1" w:unhideWhenUsed="1"/>
+    <w:lsdException w:name="HTML Typewriter" w:semiHidden="1" w:unhideWhenUsed="1"/>
+    <w:lsdException w:name="HTML Variable" w:semiHidden="1" w:unhideWhenUsed="1"/>
+    <w:lsdException w:name="Normal Table" w:semiHidden="1" w:unhideWhenUsed="1"/>
+    <w:lsdException w:name="annotation subject" w:semiHidden="1" w:unhideWhenUsed="1"/>
+    <w:lsdException w:name="No List" w:semiHidden="1" w:unhideWhenUsed="1"/>
+    <w:lsdException w:name="Outline List 1" w:semiHidden="1" w:unhideWhenUsed="1"/>
+    <w:lsdException w:name="Outline List 2" w:semiHidden="1" w:unhideWhenUsed="1"/>
+    <w:lsdException w:name="Outline List 3" w:semiHidden="1" w:unhideWhenUsed="1"/>
+    <w:lsdException w:name="Table Simple 1" w:semiHidden="1" w:unhideWhenUsed="1"/>
+    <w:lsdException w:name="Table Simple 2" w:semiHidden="1" w:unhideWhenUsed="1"/>
+    <w:lsdException w:name="Table Simple 3" w:semiHidden="1" w:unhideWhenUsed="1"/>
+    <w:lsdException w:name="Table Classic 1" w:semiHidden="1" w:unhideWhenUsed="1"/>
+    <w:lsdException w:name="Table Classic 2" w:semiHidden="1" w:unhideWhenUsed="1"/>
+    <w:lsdException w:name="Table Classic 3" w:semiHidden="1" w:unhideWhenUsed="1"/>
+    <w:lsdException w:name="Table Classic 4" w:semiHidden="1" w:unhideWhenUsed="1"/>
+    <w:lsdException w:name="Table Colorful 1" w:semiHidden="1" w:unhideWhenUsed="1"/>
+    <w:lsdException w:name="Table Colorful 2" w:semiHidden="1" w:unhideWhenUsed="1"/>
+    <w:lsdException w:name="Table Colorful 3" w:semiHidden="1" w:unhideWhenUsed="1"/>
+    <w:lsdException w:name="Table Columns 1" w:semiHidden="1" w:unhideWhenUsed="1"/>
+    <w:lsdException w:name="Table Columns 2" w:semiHidden="1" w:unhideWhenUsed="1"/>
+    <w:lsdException w:name="Table Columns 3" w:semiHidden="1" w:unhideWhenUsed="1"/>
+    <w:lsdException w:name="Table Columns 4" w:semiHidden="1" w:unhideWhenUsed="1"/>
+    <w:lsdException w:name="Table Columns 5" w:semiHidden="1" w:unhideWhenUsed="1"/>
+    <w:lsdException w:name="Table Grid 1" w:semiHidden="1" w:unhideWhenUsed="1"/>
+    <w:lsdException w:name="Table Grid 2" w:semiHidden="1" w:unhideWhenUsed="1"/>
+    <w:lsdException w:name="Table Grid 3" w:semiHidden="1" w:unhideWhenUsed="1"/>
+    <w:lsdException w:name="Table Grid 4" w:semiHidden="1" w:unhideWhenUsed="1"/>
+    <w:lsdException w:name="Table Grid 5" w:semiHidden="1" w:unhideWhenUsed="1"/>
+    <w:lsdException w:name="Table Grid 6" w:semiHidden="1" w:unhideWhenUsed="1"/>
+    <w:lsdException w:name="Table Grid 7" w:semiHidden="1" w:unhideWhenUsed="1"/>
+    <w:lsdException w:name="Table Grid 8" w:semiHidden="1" w:unhideWhenUsed="1"/>
+    <w:lsdException w:name="Table List 1" w:semiHidden="1" w:unhideWhenUsed="1"/>
+    <w:lsdException w:name="Table List 2" w:semiHidden="1" w:unhideWhenUsed="1"/>
+    <w:lsdException w:name="Table List 3" w:semiHidden="1" w:unhideWhenUsed="1"/>
+    <w:lsdException w:name="Table List 4" w:semiHidden="1" w:unhideWhenUsed="1"/>
+    <w:lsdException w:name="Table List 5" w:semiHidden="1" w:unhideWhenUsed="1"/>
+    <w:lsdException w:name="Table List 6" w:semiHidden="1" w:unhideWhenUsed="1"/>
+    <w:lsdException w:name="Table List 7" w:semiHidden="1" w:unhideWhenUsed="1"/>
+    <w:lsdException w:name="Table List 8" w:semiHidden="1" w:unhideWhenUsed="1"/>
+    <w:lsdException w:name="Table 3D effects 1" w:semiHidden="1" w:unhideWhenUsed="1"/>
+    <w:lsdException w:name="Table 3D effects 2" w:semiHidden="1" w:unhideWhenUsed="1"/>
+    <w:lsdException w:name="Table 3D effects 3" w:semiHidden="1" w:unhideWhenUsed="1"/>
+    <w:lsdException w:name="Table Contemporary" w:semiHidden="1" w:unhideWhenUsed="1"/>
+    <w:lsdException w:name="Table Elegant" w:semiHidden="1" w:unhideWhenUsed="1"/>
+    <w:lsdException w:name="Table Professional" w:semiHidden="1" w:unhideWhenUsed="1"/>
+    <w:lsdException w:name="Table Subtle 1" w:semiHidden="1" w:unhideWhenUsed="1"/>
+    <w:lsdException w:name="Table Subtle 2" w:semiHidden="1" w:unhideWhenUsed="1"/>
+    <w:lsdException w:name="Table Web 1" w:semiHidden="1" w:unhideWhenUsed="1"/>
+    <w:lsdException w:name="Table Web 2" w:semiHidden="1" w:unhideWhenUsed="1"/>
+    <w:lsdException w:name="Table Web 3" w:semiHidden="1" w:unhideWhenUsed="1"/>
+    <w:lsdException w:name="Balloon Text" w:semiHidden="1" w:unhideWhenUsed="1"/>
+    <w:lsdException w:name="Table Grid" w:uiPriority="39"/>
+    <w:lsdException w:name="Table Theme" w:semiHidden="1" w:unhideWhenUsed="1"/>
+    <w:lsdException w:name="Placeholder Text" w:semiHidden="1"/>
+    <w:lsdException w:name="No Spacing" w:uiPriority="1" w:qFormat="1"/>
+    <w:lsdException w:name="Light Shading" w:uiPriority="60"/>
+    <w:lsdException w:name="Light List" w:uiPriority="61"/>
+    <w:lsdException w:name="Light Grid" w:uiPriority="62"/>
+    <w:lsdException w:name="Medium Shading 1" w:uiPriority="63"/>
+    <w:lsdException w:name="Medium Shading 2" w:uiPriority="64"/>
+    <w:lsdException w:name="Medium List 1" w:uiPriority="65"/>
+    <w:lsdException w:name="Medium List 2" w:uiPriority="66"/>
+    <w:lsdException w:name="Medium Grid 1" w:uiPriority="67"/>
+    <w:lsdException w:name="Medium Grid 2" w:uiPriority="68"/>
+    <w:lsdException w:name="Medium Grid 3" w:uiPriority="69"/>
+    <w:lsdException w:name="Dark List" w:uiPriority="70"/>
+    <w:lsdException w:name="Colorful Shading" w:uiPriority="71"/>
+    <w:lsdException w:name="Colorful List" w:uiPriority="72"/>
+    <w:lsdException w:name="Colorful Grid" w:uiPriority="73"/>
+    <w:lsdException w:name="Light Shading Accent 1" w:uiPriority="60"/>
+    <w:lsdException w:name="Light List Accent 1" w:uiPriority="61"/>
+    <w:lsdException w:name="Light Grid Accent 1" w:uiPriority="62"/>
+    <w:lsdException w:name="Medium Shading 1 Accent 1" w:uiPriority="63"/>
+    <w:lsdException w:name="Medium Shading 2 Accent 1" w:uiPriority="64"/>
+    <w:lsdException w:name="Medium List 1 Accent 1" w:uiPriority="65"/>
+    <w:lsdException w:name="Revision" w:semiHidden="1"/>
+    <w:lsdException w:name="List Paragraph" w:uiPriority="34" w:qFormat="1"/>
+    <w:lsdException w:name="Quote" w:uiPriority="29" w:qFormat="1"/>
+    <w:lsdException w:name="Intense Quote" w:uiPriority="30" w:qFormat="1"/>
+    <w:lsdException w:name="Medium List 2 Accent 1" w:uiPriority="66"/>
+    <w:lsdException w:name="Medium Grid 1 Accent 1" w:uiPriority="67"/>
+    <w:lsdException w:name="Medium Grid 2 Accent 1" w:uiPriority="68"/>
+    <w:lsdException w:name="Medium Grid 3 Accent 1" w:uiPriority="69"/>
+    <w:lsdException w:name="Dark List Accent 1" w:uiPriority="70"/>
+    <w:lsdException w:name="Colorful Shading Accent 1" w:uiPriority="71"/>
+    <w:lsdException w:name="Colorful List Accent 1" w:uiPriority="72"/>
+    <w:lsdException w:name="Colorful Grid Accent 1" w:uiPriority="73"/>
+    <w:lsdException w:name="Light Shading Accent 2" w:uiPriority="60"/>
+    <w:lsdException w:name="Light List Accent 2" w:uiPriority="61"/>
+    <w:lsdException w:name="Light Grid Accent 2" w:uiPriority="62"/>
+    <w:lsdException w:name="Medium Shading 1 Accent 2" w:uiPriority="63"/>
+    <w:lsdException w:name="Medium Shading 2 Accent 2" w:uiPriority="64"/>
+    <w:lsdException w:name="Medium List 1 Accent 2" w:uiPriority="65"/>
+    <w:lsdException w:name="Medium List 2 Accent 2" w:uiPriority="66"/>
+    <w:lsdException w:name="Medium Grid 1 Accent 2" w:uiPriority="67"/>
+    <w:lsdException w:name="Medium Grid 2 Accent 2" w:uiPriority="68"/>
+    <w:lsdException w:name="Medium Grid 3 Accent 2" w:uiPriority="69"/>
+    <w:lsdException w:name="Dark List Accent 2" w:uiPriority="70"/>
+    <w:lsdException w:name="Colorful Shading Accent 2" w:uiPriority="71"/>
+    <w:lsdException w:name="Colorful List Accent 2" w:uiPriority="72"/>
+    <w:lsdException w:name="Colorful Grid Accent 2" w:uiPriority="73"/>
+    <w:lsdException w:name="Light Shading Accent 3" w:uiPriority="60"/>
+    <w:lsdException w:name="Light List Accent 3" w:uiPriority="61"/>
+    <w:lsdException w:name="Light Grid Accent 3" w:uiPriority="62"/>
+    <w:lsdException w:name="Medium Shading 1 Accent 3" w:uiPriority="63"/>
+    <w:lsdException w:name="Medium Shading 2 Accent 3" w:uiPriority="64"/>
+    <w:lsdException w:name="Medium List 1 Accent 3" w:uiPriority="65"/>
+    <w:lsdException w:name="Medium List 2 Accent 3" w:uiPriority="66"/>
+    <w:lsdException w:name="Medium Grid 1 Accent 3" w:uiPriority="67"/>
+    <w:lsdException w:name="Medium Grid 2 Accent 3" w:uiPriority="68"/>
+    <w:lsdException w:name="Medium Grid 3 Accent 3" w:uiPriority="69"/>
+    <w:lsdException w:name="Dark List Accent 3" w:uiPriority="70"/>
+    <w:lsdException w:name="Colorful Shading Accent 3" w:uiPriority="71"/>
+    <w:lsdException w:name="Colorful List Accent 3" w:uiPriority="72"/>
+    <w:lsdException w:name="Colorful Grid Accent 3" w:uiPriority="73"/>
+    <w:lsdException w:name="Light Shading Accent 4" w:uiPriority="60"/>
+    <w:lsdException w:name="Light List Accent 4" w:uiPriority="61"/>
+    <w:lsdException w:name="Light Grid Accent 4" w:uiPriority="62"/>
+    <w:lsdException w:name="Medium Shading 1 Accent 4" w:uiPriority="63"/>
+    <w:lsdException w:name="Medium Shading 2 Accent 4" w:uiPriority="64"/>
+    <w:lsdException w:name="Medium List 1 Accent 4" w:uiPriority="65"/>
+    <w:lsdException w:name="Medium List 2 Accent 4" w:uiPriority="66"/>
+    <w:lsdException w:name="Medium Grid 1 Accent 4" w:uiPriority="67"/>
+    <w:lsdException w:name="Medium Grid 2 Accent 4" w:uiPriority="68"/>
+    <w:lsdException w:name="Medium Grid 3 Accent 4" w:uiPriority="69"/>
+    <w:lsdException w:name="Dark List Accent 4" w:uiPriority="70"/>
+    <w:lsdException w:name="Colorful Shading Accent 4" w:uiPriority="71"/>
+    <w:lsdException w:name="Colorful List Accent 4" w:uiPriority="72"/>
+    <w:lsdException w:name="Colorful Grid Accent 4" w:uiPriority="73"/>
+    <w:lsdException w:name="Light Shading Accent 5" w:uiPriority="60"/>
+    <w:lsdException w:name="Light List Accent 5" w:uiPriority="61"/>
+    <w:lsdException w:name="Light Grid Accent 5" w:uiPriority="62"/>
+    <w:lsdException w:name="Medium Shading 1 Accent 5" w:uiPriority="63"/>
+    <w:lsdException w:name="Medium Shading 2 Accent 5" w:uiPriority="64"/>
+    <w:lsdException w:name="Medium List 1 Accent 5" w:uiPriority="65"/>
+    <w:lsdException w:name="Medium List 2 Accent 5" w:uiPriority="66"/>
+    <w:lsdException w:name="Medium Grid 1 Accent 5" w:uiPriority="67"/>
+    <w:lsdException w:name="Medium Grid 2 Accent 5" w:uiPriority="68"/>
+    <w:lsdException w:name="Medium Grid 3 Accent 5" w:uiPriority="69"/>
+    <w:lsdException w:name="Dark List Accent 5" w:uiPriority="70"/>
+    <w:lsdException w:name="Colorful Shading Accent 5" w:uiPriority="71"/>
+    <w:lsdException w:name="Colorful List Accent 5" w:uiPriority="72"/>
+    <w:lsdException w:name="Colorful Grid Accent 5" w:uiPriority="73"/>
+    <w:lsdException w:name="Light Shading Accent 6" w:uiPriority="60"/>
+    <w:lsdException w:name="Light List Accent 6" w:uiPriority="61"/>
+    <w:lsdException w:name="Light Grid Accent 6" w:uiPriority="62"/>
+    <w:lsdException w:name="Medium Shading 1 Accent 6" w:uiPriority="63"/>
+    <w:lsdException w:name="Medium Shading 2 Accent 6" w:uiPriority="64"/>
+    <w:lsdException w:name="Medium List 1 Accent 6" w:uiPriority="65"/>
+    <w:lsdException w:name="Medium List 2 Accent 6" w:uiPriority="66"/>
+    <w:lsdException w:name="Medium Grid 1 Accent 6" w:uiPriority="67"/>
+    <w:lsdException w:name="Medium Grid 2 Accent 6" w:uiPriority="68"/>
+    <w:lsdException w:name="Medium Grid 3 Accent 6" w:uiPriority="69"/>
+    <w:lsdException w:name="Dark List Accent 6" w:uiPriority="70"/>
+    <w:lsdException w:name="Colorful Shading Accent 6" w:uiPriority="71"/>
+    <w:lsdException w:name="Colorful List Accent 6" w:uiPriority="72"/>
+    <w:lsdException w:name="Colorful Grid Accent 6" w:uiPriority="73"/>
+    <w:lsdException w:name="Subtle Emphasis" w:uiPriority="19" w:qFormat="1"/>
+    <w:lsdException w:name="Intense Emphasis" w:uiPriority="21" w:qFormat="1"/>
+    <w:lsdException w:name="Subtle Reference" w:uiPriority="31" w:qFormat="1"/>
+    <w:lsdException w:name="Intense Reference" w:uiPriority="32" w:qFormat="1"/>
+    <w:lsdException w:name="Book Title" w:uiPriority="33" w:qFormat="1"/>
+    <w:lsdException w:name="Bibliography" w:semiHidden="1" w:uiPriority="37" w:unhideWhenUsed="1"/>
+    <w:lsdException w:name="TOC Heading" w:semiHidden="1" w:uiPriority="39" w:unhideWhenUsed="1" w:qFormat="1"/>
+    <w:lsdException w:name="Plain Table 1" w:uiPriority="41"/>
+    <w:lsdException w:name="Plain Table 2" w:uiPriority="42"/>
+    <w:lsdException w:name="Plain Table 3" w:uiPriority="43"/>
+    <w:lsdException w:name="Plain Table 4" w:uiPriority="44"/>
+    <w:lsdException w:name="Plain Table 5" w:uiPriority="45"/>
+    <w:lsdException w:name="Grid Table Light" w:uiPriority="40"/>
+    <w:lsdException w:name="Grid Table 1 Light" w:uiPriority="46"/>
+    <w:lsdException w:name="Grid Table 2" w:uiPriority="47"/>
+    <w:lsdException w:name="Grid Table 3" w:uiPriority="48"/>
+    <w:lsdException w:name="Grid Table 4" w:uiPriority="49"/>
+    <w:lsdException w:name="Grid Table 5 Dark" w:uiPriority="50"/>
+    <w:lsdException w:name="Grid Table 6 Colorful" w:uiPriority="51"/>
+    <w:lsdException w:name="Grid Table 7 Colorful" w:uiPriority="52"/>
+    <w:lsdException w:name="Grid Table 1 Light Accent 1" w:uiPriority="46"/>
+    <w:lsdException w:name="Grid Table 2 Accent 1" w:uiPriority="47"/>
+    <w:lsdException w:name="Grid Table 3 Accent 1" w:uiPriority="48"/>
+    <w:lsdException w:name="Grid Table 4 Accent 1" w:uiPriority="49"/>
+    <w:lsdException w:name="Grid Table 5 Dark Accent 1" w:uiPriority="50"/>
+    <w:lsdException w:name="Grid Table 6 Colorful Accent 1" w:uiPriority="51"/>
+    <w:lsdException w:name="Grid Table 7 Colorful Accent 1" w:uiPriority="52"/>
+    <w:lsdException w:name="Grid Table 1 Light Accent 2" w:uiPriority="46"/>
+    <w:lsdException w:name="Grid Table 2 Accent 2" w:uiPriority="47"/>
+    <w:lsdException w:name="Grid Table 3 Accent 2" w:uiPriority="48"/>
+    <w:lsdException w:name="Grid Table 4 Accent 2" w:uiPriority="49"/>
+    <w:lsdException w:name="Grid Table 5 Dark Accent 2" w:uiPriority="50"/>
+    <w:lsdException w:name="Grid Table 6 Colorful Accent 2" w:uiPriority="51"/>
+    <w:lsdException w:name="Grid Table 7 Colorful Accent 2" w:uiPriority="52"/>
+    <w:lsdException w:name="Grid Table 1 Light Accent 3" w:uiPriority="46"/>
+    <w:lsdException w:name="Grid Table 2 Accent 3" w:uiPriority="47"/>
+    <w:lsdException w:name="Grid Table 3 Accent 3" w:uiPriority="48"/>
+    <w:lsdException w:name="Grid Table 4 Accent 3" w:uiPriority="49"/>
+    <w:lsdException w:name="Grid Table 5 Dark Accent 3" w:uiPriority="50"/>
+    <w:lsdException w:name="Grid Table 6 Colorful Accent 3" w:uiPriority="51"/>
+    <w:lsdException w:name="Grid Table 7 Colorful Accent 3" w:uiPriority="52"/>
+    <w:lsdException w:name="Grid Table 1 Light Accent 4" w:uiPriority="46"/>
+    <w:lsdException w:name="Grid Table 2 Accent 4" w:uiPriority="47"/>
+    <w:lsdException w:name="Grid Table 3 Accent 4" w:uiPriority="48"/>
+    <w:lsdException w:name="Grid Table 4 Accent 4" w:uiPriority="49"/>
+    <w:lsdException w:name="Grid Table 5 Dark Accent 4" w:uiPriority="50"/>
+    <w:lsdException w:name="Grid Table 6 Colorful Accent 4" w:uiPriority="51"/>
+    <w:lsdException w:name="Grid Table 7 Colorful Accent 4" w:uiPriority="52"/>
+    <w:lsdException w:name="Grid Table 1 Light Accent 5" w:uiPriority="46"/>
+    <w:lsdException w:name="Grid Table 2 Accent 5" w:uiPriority="47"/>
+    <w:lsdException w:name="Grid Table 3 Accent 5" w:uiPriority="48"/>
+    <w:lsdException w:name="Grid Table 4 Accent 5" w:uiPriority="49"/>
+    <w:lsdException w:name="Grid Table 5 Dark Accent 5" w:uiPriority="50"/>
+    <w:lsdException w:name="Grid Table 6 Colorful Accent 5" w:uiPriority="51"/>
+    <w:lsdException w:name="Grid Table 7 Colorful Accent 5" w:uiPriority="52"/>
+    <w:lsdException w:name="Grid Table 1 Light Accent 6" w:uiPriority="46"/>
+    <w:lsdException w:name="Grid Table 2 Accent 6" w:uiPriority="47"/>
+    <w:lsdException w:name="Grid Table 3 Accent 6" w:uiPriority="48"/>
+    <w:lsdException w:name="Grid Table 4 Accent 6" w:uiPriority="49"/>
+    <w:lsdException w:name="Grid Table 5 Dark Accent 6" w:uiPriority="50"/>
+    <w:lsdException w:name="Grid Table 6 Colorful Accent 6" w:uiPriority="51"/>
+    <w:lsdException w:name="Grid Table 7 Colorful Accent 6" w:uiPriority="52"/>
+    <w:lsdException w:name="List Table 1 Light" w:uiPriority="46"/>
+    <w:lsdException w:name="List Table 2" w:uiPriority="47"/>
+    <w:lsdException w:name="List Table 3" w:uiPriority="48"/>
+    <w:lsdException w:name="List Table 4" w:uiPriority="49"/>
+    <w:lsdException w:name="List Table 5 Dark" w:uiPriority="50"/>
+    <w:lsdException w:name="List Table 6 Colorful" w:uiPriority="51"/>
+    <w:lsdException w:name="List Table 7 Colorful" w:uiPriority="52"/>
+    <w:lsdException w:name="List Table 1 Light Accent 1" w:uiPriority="46"/>
+    <w:lsdException w:name="List Table 2 Accent 1" w:uiPriority="47"/>
+    <w:lsdException w:name="List Table 3 Accent 1" w:uiPriority="48"/>
+    <w:lsdException w:name="List Table 4 Accent 1" w:uiPriority="49"/>
+    <w:lsdException w:name="List Table 5 Dark Accent 1" w:uiPriority="50"/>
+    <w:lsdException w:name="List Table 6 Colorful Accent 1" w:uiPriority="51"/>
+    <w:lsdException w:name="List Table 7 Colorful Accent 1" w:uiPriority="52"/>
+    <w:lsdException w:name="List Table 1 Light Accent 2" w:uiPriority="46"/>
+    <w:lsdException w:name="List Table 2 Accent 2" w:uiPriority="47"/>
+    <w:lsdException w:name="List Table 3 Accent 2" w:uiPriority="48"/>
+    <w:lsdException w:name="List Table 4 Accent 2" w:uiPriority="49"/>
+    <w:lsdException w:name="List Table 5 Dark Accent 2" w:uiPriority="50"/>
+    <w:lsdException w:name="List Table 6 Colorful Accent 2" w:uiPriority="51"/>
+    <w:lsdException w:name="List Table 7 Colorful Accent 2" w:uiPriority="52"/>
+    <w:lsdException w:name="List Table 1 Light Accent 3" w:uiPriority="46"/>
+    <w:lsdException w:name="List Table 2 Accent 3" w:uiPriority="47"/>
+    <w:lsdException w:name="List Table 3 Accent 3" w:uiPriority="48"/>
+    <w:lsdException w:name="List Table 4 Accent 3" w:uiPriority="49"/>
+    <w:lsdException w:name="List Table 5 Dark Accent 3" w:uiPriority="50"/>
+    <w:lsdException w:name="List Table 6 Colorful Accent 3" w:uiPriority="51"/>
+    <w:lsdException w:name="List Table 7 Colorful Accent 3" w:uiPriority="52"/>
+    <w:lsdException w:name="List Table 1 Light Accent 4" w:uiPriority="46"/>
+    <w:lsdException w:name="List Table 2 Accent 4" w:uiPriority="47"/>
+    <w:lsdException w:name="List Table 3 Accent 4" w:uiPriority="48"/>
+    <w:lsdException w:name="List Table 4 Accent 4" w:uiPriority="49"/>
+    <w:lsdException w:name="List Table 5 Dark Accent 4" w:uiPriority="50"/>
+    <w:lsdException w:name="List Table 6 Colorful Accent 4" w:uiPriority="51"/>
+    <w:lsdException w:name="List Table 7 Colorful Accent 4" w:uiPriority="52"/>
+    <w:lsdException w:name="List Table 1 Light Accent 5" w:uiPriority="46"/>
+    <w:lsdException w:name="List Table 2 Accent 5" w:uiPriority="47"/>
+    <w:lsdException w:name="List Table 3 Accent 5" w:uiPriority="48"/>
+    <w:lsdException w:name="List Table 4 Accent 5" w:uiPriority="49"/>
+    <w:lsdException w:name="List Table 5 Dark Accent 5" w:uiPriority="50"/>
+    <w:lsdException w:name="List Table 6 Colorful Accent 5" w:uiPriority="51"/>
+    <w:lsdException w:name="List Table 7 Colorful Accent 5" w:uiPriority="52"/>
+    <w:lsdException w:name="List Table 1 Light Accent 6" w:uiPriority="46"/>
+    <w:lsdException w:name="List Table 2 Accent 6" w:uiPriority="47"/>
+    <w:lsdException w:name="List Table 3 Accent 6" w:uiPriority="48"/>
+    <w:lsdException w:name="List Table 4 Accent 6" w:uiPriority="49"/>
+    <w:lsdException w:name="List Table 5 Dark Accent 6" w:uiPriority="50"/>
+    <w:lsdException w:name="List Table 6 Colorful Accent 6" w:uiPriority="51"/>
+    <w:lsdException w:name="List Table 7 Colorful Accent 6" w:uiPriority="52"/>
+  </w:latentStyles>
+  <w:style w:type="paragraph" w:default="1" w:styleId="Normal">
+    <w:name w:val="Normal"/>
+    <w:qFormat/>
+  </w:style>
+  <w:style w:type="character" w:default="1" w:styleId="DefaultParagraphFont">
+    <w:name w:val="Default Paragraph Font"/>
+    <w:uiPriority w:val="1"/>
+    <w:semiHidden/>
+    <w:unhideWhenUsed/>
+  </w:style>
+  <w:style w:type="table" w:default="1" w:styleId="TableNormal">
+    <w:name w:val="Normal Table"/>
+    <w:uiPriority w:val="99"/>
+    <w:semiHidden/>
+    <w:unhideWhenUsed/>
+    <w:tblPr>
+      <w:tblInd w:w="0" w:type="dxa"/>
+      <w:tblCellMar>
+        <w:top w:w="0" w:type="dxa"/>
+        <w:left w:w="108" w:type="dxa"/>
+        <w:bottom w:w="0" w:type="dxa"/>
+        <w:right w:w="108" w:type="dxa"/>
+      </w:tblCellMar>
+    </w:tblPr>
+  </w:style>
+  <w:style w:type="numbering" w:default="1" w:styleId="NoList">
+    <w:name w:val="No List"/>
+    <w:uiPriority w:val="99"/>
+    <w:semiHidden/>
+    <w:unhideWhenUsed/>
+  </w:style>
+  <w:style w:type="paragraph" w:customStyle="1" w:styleId="FB06970B61744FD6AE7075B7F5645A1E">
+    <w:name w:val="FB06970B61744FD6AE7075B7F5645A1E"/>
+    <w:rsid w:val="007A0168"/>
+  </w:style>
+</w:styles>
+</file>
+
+<file path=word/glossary/webSettings.xml><?xml version="1.0" encoding="utf-8"?>
+<w:webSettings xmlns:mc="http://schemas.openxmlformats.org/markup-compatibility/2006" xmlns:r="http://schemas.openxmlformats.org/officeDocument/2006/relationships" xmlns:w="http://schemas.openxmlformats.org/wordprocessingml/2006/main" xmlns:w14="http://schemas.microsoft.com/office/word/2010/wordml" xmlns:w15="http://schemas.microsoft.com/office/word/2012/wordml" xmlns:w16se="http://schemas.microsoft.com/office/word/2015/wordml/symex" mc:Ignorable="w14 w15 w16se">
+  <w:optimizeForBrowser/>
+  <w:allowPNG/>
+</w:webSettings>
 </file>
 
 <file path=word/theme/theme1.xml><?xml version="1.0" encoding="utf-8"?>
@@ -2377,4 +4066,16 @@
     </a:ext>
   </a:extLst>
 </a:theme>
+</file>
+
+<file path=customXml/item1.xml><?xml version="1.0" encoding="utf-8"?>
+<b:Sources xmlns:b="http://schemas.openxmlformats.org/officeDocument/2006/bibliography" xmlns="http://schemas.openxmlformats.org/officeDocument/2006/bibliography" SelectedStyle="\APASixthEditionOfficeOnline.xsl" StyleName="APA" Version="6"/>
+</file>
+
+<file path=customXml/itemProps1.xml><?xml version="1.0" encoding="utf-8"?>
+<ds:datastoreItem xmlns:ds="http://schemas.openxmlformats.org/officeDocument/2006/customXml" ds:itemID="{62DE9BB5-C5B5-4164-9D46-78A88B7EF2E2}">
+  <ds:schemaRefs>
+    <ds:schemaRef ds:uri="http://schemas.openxmlformats.org/officeDocument/2006/bibliography"/>
+  </ds:schemaRefs>
+</ds:datastoreItem>
 </file>
</xml_diff>